<commit_message>
Your concise and descriptive commit message
</commit_message>
<xml_diff>
--- a/prep_material.docx
+++ b/prep_material.docx
@@ -87,7 +87,7 @@
           <w:lang w:val="en-GB"/>
         </w:rPr>
         <w:pict w14:anchorId="0B1C6C44">
-          <v:rect id="_x0000_i1097" style="width:0;height:1.5pt" o:hralign="center" o:hrstd="t" o:hr="t" fillcolor="#a0a0a0" stroked="f"/>
+          <v:rect id="_x0000_i1025" style="width:0;height:1.5pt" o:hralign="center" o:hrstd="t" o:hr="t" fillcolor="#a0a0a0" stroked="f"/>
         </w:pict>
       </w:r>
     </w:p>
@@ -353,7 +353,7 @@
           <w:lang w:val="en-GB"/>
         </w:rPr>
         <w:pict w14:anchorId="5C721F47">
-          <v:rect id="_x0000_i1098" style="width:0;height:1.5pt" o:hralign="center" o:hrstd="t" o:hr="t" fillcolor="#a0a0a0" stroked="f"/>
+          <v:rect id="_x0000_i1026" style="width:0;height:1.5pt" o:hralign="center" o:hrstd="t" o:hr="t" fillcolor="#a0a0a0" stroked="f"/>
         </w:pict>
       </w:r>
     </w:p>
@@ -813,7 +813,7 @@
           <w:lang w:val="en-GB"/>
         </w:rPr>
         <w:pict w14:anchorId="2126D7F0">
-          <v:rect id="_x0000_i1099" style="width:0;height:1.5pt" o:hralign="center" o:hrstd="t" o:hr="t" fillcolor="#a0a0a0" stroked="f"/>
+          <v:rect id="_x0000_i1027" style="width:0;height:1.5pt" o:hralign="center" o:hrstd="t" o:hr="t" fillcolor="#a0a0a0" stroked="f"/>
         </w:pict>
       </w:r>
     </w:p>
@@ -1074,7 +1074,7 @@
           <w:lang w:val="en-GB"/>
         </w:rPr>
         <w:pict w14:anchorId="6A36D04D">
-          <v:rect id="_x0000_i1100" style="width:0;height:1.5pt" o:hralign="center" o:hrstd="t" o:hr="t" fillcolor="#a0a0a0" stroked="f"/>
+          <v:rect id="_x0000_i1028" style="width:0;height:1.5pt" o:hralign="center" o:hrstd="t" o:hr="t" fillcolor="#a0a0a0" stroked="f"/>
         </w:pict>
       </w:r>
     </w:p>
@@ -1532,7 +1532,7 @@
           <w:lang w:val="en-GB"/>
         </w:rPr>
         <w:pict w14:anchorId="53E20A11">
-          <v:rect id="_x0000_i1101" style="width:0;height:1.5pt" o:hralign="center" o:hrstd="t" o:hr="t" fillcolor="#a0a0a0" stroked="f"/>
+          <v:rect id="_x0000_i1029" style="width:0;height:1.5pt" o:hralign="center" o:hrstd="t" o:hr="t" fillcolor="#a0a0a0" stroked="f"/>
         </w:pict>
       </w:r>
     </w:p>
@@ -1646,11 +1646,13 @@
           <w:numId w:val="7"/>
         </w:numPr>
         <w:rPr>
-          <w:lang w:val="en-GB"/>
-        </w:rPr>
-      </w:pPr>
-      <w:r>
-        <w:rPr>
+          <w:u w:val="single"/>
+          <w:lang w:val="en-GB"/>
+        </w:rPr>
+      </w:pPr>
+      <w:r>
+        <w:rPr>
+          <w:u w:val="single"/>
           <w:lang w:val="en-GB"/>
         </w:rPr>
         <w:t>No FK cascade</w:t>
@@ -1663,11 +1665,13 @@
           <w:numId w:val="7"/>
         </w:numPr>
         <w:rPr>
-          <w:lang w:val="en-GB"/>
-        </w:rPr>
-      </w:pPr>
-      <w:r>
-        <w:rPr>
+          <w:u w:val="single"/>
+          <w:lang w:val="en-GB"/>
+        </w:rPr>
+      </w:pPr>
+      <w:r>
+        <w:rPr>
+          <w:u w:val="single"/>
           <w:lang w:val="en-GB"/>
         </w:rPr>
         <w:t>No multi-table writes</w:t>
@@ -1680,11 +1684,13 @@
           <w:numId w:val="7"/>
         </w:numPr>
         <w:rPr>
-          <w:lang w:val="en-GB"/>
-        </w:rPr>
-      </w:pPr>
-      <w:r>
-        <w:rPr>
+          <w:u w:val="single"/>
+          <w:lang w:val="en-GB"/>
+        </w:rPr>
+      </w:pPr>
+      <w:r>
+        <w:rPr>
+          <w:u w:val="single"/>
           <w:lang w:val="en-GB"/>
         </w:rPr>
         <w:t>No triggers updating merchant/category tables</w:t>
@@ -1697,11 +1703,13 @@
           <w:numId w:val="7"/>
         </w:numPr>
         <w:rPr>
-          <w:lang w:val="en-GB"/>
-        </w:rPr>
-      </w:pPr>
-      <w:r>
-        <w:rPr>
+          <w:u w:val="single"/>
+          <w:lang w:val="en-GB"/>
+        </w:rPr>
+      </w:pPr>
+      <w:r>
+        <w:rPr>
+          <w:u w:val="single"/>
           <w:lang w:val="en-GB"/>
         </w:rPr>
         <w:t>No unnecessary indexes</w:t>
@@ -1726,6 +1734,12 @@
           <w:lang w:val="en-GB"/>
         </w:rPr>
         <w:br/>
+      </w:r>
+      <w:r>
+        <w:rPr>
+          <w:u w:val="single"/>
+          <w:lang w:val="en-GB"/>
+        </w:rPr>
         <w:t>Write throughput increases dramatically.</w:t>
       </w:r>
     </w:p>
@@ -1740,7 +1754,7 @@
           <w:lang w:val="en-GB"/>
         </w:rPr>
         <w:pict w14:anchorId="21A8FDD4">
-          <v:rect id="_x0000_i1102" style="width:0;height:1.5pt" o:hralign="center" o:hrstd="t" o:hr="t" fillcolor="#a0a0a0" stroked="f"/>
+          <v:rect id="_x0000_i1030" style="width:0;height:1.5pt" o:hralign="center" o:hrstd="t" o:hr="t" fillcolor="#a0a0a0" stroked="f"/>
         </w:pict>
       </w:r>
     </w:p>
@@ -1749,6 +1763,7 @@
         <w:rPr>
           <w:b/>
           <w:bCs/>
+          <w:u w:val="single"/>
           <w:lang w:val="en-GB"/>
         </w:rPr>
       </w:pPr>
@@ -1767,20 +1782,36 @@
           <w:bCs/>
           <w:lang w:val="en-GB"/>
         </w:rPr>
-        <w:t xml:space="preserve"> 5. Minimal Indexing Strategy</w:t>
-      </w:r>
-    </w:p>
-    <w:p>
-      <w:pPr>
-        <w:rPr>
-          <w:lang w:val="en-GB"/>
-        </w:rPr>
-      </w:pPr>
-      <w:r>
-        <w:rPr>
-          <w:lang w:val="en-GB"/>
-        </w:rPr>
-        <w:t>Indexes slow writes, so we avoid unnecessary ones.</w:t>
+        <w:t xml:space="preserve"> 5</w:t>
+      </w:r>
+      <w:r>
+        <w:rPr>
+          <w:b/>
+          <w:bCs/>
+          <w:u w:val="single"/>
+          <w:lang w:val="en-GB"/>
+        </w:rPr>
+        <w:t>. Minimal Indexing Strategy</w:t>
+      </w:r>
+    </w:p>
+    <w:p>
+      <w:pPr>
+        <w:rPr>
+          <w:lang w:val="en-GB"/>
+        </w:rPr>
+      </w:pPr>
+      <w:r>
+        <w:rPr>
+          <w:u w:val="single"/>
+          <w:lang w:val="en-GB"/>
+        </w:rPr>
+        <w:t>Indexes slow writes</w:t>
+      </w:r>
+      <w:r>
+        <w:rPr>
+          <w:lang w:val="en-GB"/>
+        </w:rPr>
+        <w:t>, so we avoid unnecessary ones.</w:t>
       </w:r>
     </w:p>
     <w:p>
@@ -1899,13 +1930,15 @@
         <w:rPr>
           <w:b/>
           <w:bCs/>
-          <w:lang w:val="en-GB"/>
-        </w:rPr>
-      </w:pPr>
-      <w:r>
-        <w:rPr>
-          <w:b/>
-          <w:bCs/>
+          <w:u w:val="single"/>
+          <w:lang w:val="en-GB"/>
+        </w:rPr>
+      </w:pPr>
+      <w:r>
+        <w:rPr>
+          <w:b/>
+          <w:bCs/>
+          <w:u w:val="single"/>
           <w:lang w:val="en-GB"/>
         </w:rPr>
         <w:t>Do NOT Keep:</w:t>
@@ -1918,11 +1951,13 @@
           <w:numId w:val="9"/>
         </w:numPr>
         <w:rPr>
-          <w:lang w:val="en-GB"/>
-        </w:rPr>
-      </w:pPr>
-      <w:r>
-        <w:rPr>
+          <w:u w:val="single"/>
+          <w:lang w:val="en-GB"/>
+        </w:rPr>
+      </w:pPr>
+      <w:r>
+        <w:rPr>
+          <w:u w:val="single"/>
           <w:lang w:val="en-GB"/>
         </w:rPr>
         <w:t xml:space="preserve">Index on </w:t>
@@ -1930,6 +1965,7 @@
       <w:proofErr w:type="spellStart"/>
       <w:r>
         <w:rPr>
+          <w:u w:val="single"/>
           <w:lang w:val="en-GB"/>
         </w:rPr>
         <w:t>merchant_name</w:t>
@@ -1937,6 +1973,7 @@
       <w:proofErr w:type="spellEnd"/>
       <w:r>
         <w:rPr>
+          <w:u w:val="single"/>
           <w:lang w:val="en-GB"/>
         </w:rPr>
         <w:t xml:space="preserve"> (expensive, large strings)</w:t>
@@ -2062,7 +2099,7 @@
           <w:lang w:val="en-GB"/>
         </w:rPr>
         <w:pict w14:anchorId="6B1E64B6">
-          <v:rect id="_x0000_i1103" style="width:0;height:1.5pt" o:hralign="center" o:hrstd="t" o:hr="t" fillcolor="#a0a0a0" stroked="f"/>
+          <v:rect id="_x0000_i1031" style="width:0;height:1.5pt" o:hralign="center" o:hrstd="t" o:hr="t" fillcolor="#a0a0a0" stroked="f"/>
         </w:pict>
       </w:r>
     </w:p>
@@ -2089,7 +2126,24 @@
           <w:bCs/>
           <w:lang w:val="en-GB"/>
         </w:rPr>
-        <w:t xml:space="preserve"> 6. Partition the Payments Table</w:t>
+        <w:t xml:space="preserve"> 6. </w:t>
+      </w:r>
+      <w:r>
+        <w:rPr>
+          <w:b/>
+          <w:bCs/>
+          <w:u w:val="single"/>
+          <w:lang w:val="en-GB"/>
+        </w:rPr>
+        <w:t>Partition</w:t>
+      </w:r>
+      <w:r>
+        <w:rPr>
+          <w:b/>
+          <w:bCs/>
+          <w:lang w:val="en-GB"/>
+        </w:rPr>
+        <w:t xml:space="preserve"> the Payments Table</w:t>
       </w:r>
     </w:p>
     <w:p>
@@ -2306,7 +2360,7 @@
           <w:lang w:val="en-GB"/>
         </w:rPr>
         <w:pict w14:anchorId="080A8AE3">
-          <v:rect id="_x0000_i1104" style="width:0;height:1.5pt" o:hralign="center" o:hrstd="t" o:hr="t" fillcolor="#a0a0a0" stroked="f"/>
+          <v:rect id="_x0000_i1032" style="width:0;height:1.5pt" o:hralign="center" o:hrstd="t" o:hr="t" fillcolor="#a0a0a0" stroked="f"/>
         </w:pict>
       </w:r>
     </w:p>
@@ -2333,7 +2387,24 @@
           <w:bCs/>
           <w:lang w:val="en-GB"/>
         </w:rPr>
-        <w:t xml:space="preserve"> 7. Offload Non-Critical Writes to Kafka (Async)</w:t>
+        <w:t xml:space="preserve"> 7. Offload </w:t>
+      </w:r>
+      <w:r>
+        <w:rPr>
+          <w:b/>
+          <w:bCs/>
+          <w:u w:val="single"/>
+          <w:lang w:val="en-GB"/>
+        </w:rPr>
+        <w:t>Non-Critical Writes to Kafka</w:t>
+      </w:r>
+      <w:r>
+        <w:rPr>
+          <w:b/>
+          <w:bCs/>
+          <w:lang w:val="en-GB"/>
+        </w:rPr>
+        <w:t xml:space="preserve"> (Async)</w:t>
       </w:r>
     </w:p>
     <w:p>
@@ -2564,7 +2635,7 @@
           <w:lang w:val="en-GB"/>
         </w:rPr>
         <w:pict w14:anchorId="177EE82E">
-          <v:rect id="_x0000_i1105" style="width:0;height:1.5pt" o:hralign="center" o:hrstd="t" o:hr="t" fillcolor="#a0a0a0" stroked="f"/>
+          <v:rect id="_x0000_i1033" style="width:0;height:1.5pt" o:hralign="center" o:hrstd="t" o:hr="t" fillcolor="#a0a0a0" stroked="f"/>
         </w:pict>
       </w:r>
     </w:p>
@@ -2591,7 +2662,24 @@
           <w:bCs/>
           <w:lang w:val="en-GB"/>
         </w:rPr>
-        <w:t xml:space="preserve"> 8. Use Versioning / Soft Deletes for Updates</w:t>
+        <w:t xml:space="preserve"> 8. Use Versioning / </w:t>
+      </w:r>
+      <w:r>
+        <w:rPr>
+          <w:b/>
+          <w:bCs/>
+          <w:u w:val="single"/>
+          <w:lang w:val="en-GB"/>
+        </w:rPr>
+        <w:t>Soft Deletes</w:t>
+      </w:r>
+      <w:r>
+        <w:rPr>
+          <w:b/>
+          <w:bCs/>
+          <w:lang w:val="en-GB"/>
+        </w:rPr>
+        <w:t xml:space="preserve"> for Updates</w:t>
       </w:r>
     </w:p>
     <w:p>
@@ -2856,464 +2944,6 @@
     </w:p>
     <w:p>
       <w:pPr>
-        <w:rPr>
-          <w:lang w:val="en-GB"/>
-        </w:rPr>
-      </w:pPr>
-      <w:r>
-        <w:rPr>
-          <w:lang w:val="en-GB"/>
-        </w:rPr>
-        <w:pict w14:anchorId="7A9DEBA6">
-          <v:rect id="_x0000_i1106" style="width:0;height:1.5pt" o:hralign="center" o:hrstd="t" o:hr="t" fillcolor="#a0a0a0" stroked="f"/>
-        </w:pict>
-      </w:r>
-    </w:p>
-    <w:p>
-      <w:pPr>
-        <w:rPr>
-          <w:b/>
-          <w:bCs/>
-          <w:lang w:val="en-GB"/>
-        </w:rPr>
-      </w:pPr>
-      <w:r>
-        <w:rPr>
-          <w:rFonts w:ascii="Segoe UI Emoji" w:hAnsi="Segoe UI Emoji" w:cs="Segoe UI Emoji"/>
-          <w:b/>
-          <w:bCs/>
-          <w:lang w:val="en-GB"/>
-        </w:rPr>
-        <w:t>🎯</w:t>
-      </w:r>
-      <w:r>
-        <w:rPr>
-          <w:b/>
-          <w:bCs/>
-          <w:lang w:val="en-GB"/>
-        </w:rPr>
-        <w:t xml:space="preserve"> Final Schema After All 8 Principles</w:t>
-      </w:r>
-    </w:p>
-    <w:p>
-      <w:pPr>
-        <w:rPr>
-          <w:b/>
-          <w:bCs/>
-          <w:lang w:val="en-GB"/>
-        </w:rPr>
-      </w:pPr>
-      <w:r>
-        <w:rPr>
-          <w:b/>
-          <w:bCs/>
-          <w:lang w:val="en-GB"/>
-        </w:rPr>
-        <w:t>Payments (</w:t>
-      </w:r>
-      <w:proofErr w:type="gramStart"/>
-      <w:r>
-        <w:rPr>
-          <w:b/>
-          <w:bCs/>
-          <w:lang w:val="en-GB"/>
-        </w:rPr>
-        <w:t>high-write</w:t>
-      </w:r>
-      <w:proofErr w:type="gramEnd"/>
-      <w:r>
-        <w:rPr>
-          <w:b/>
-          <w:bCs/>
-          <w:lang w:val="en-GB"/>
-        </w:rPr>
-        <w:t>, optimized)</w:t>
-      </w:r>
-    </w:p>
-    <w:p>
-      <w:pPr>
-        <w:rPr>
-          <w:lang w:val="en-GB"/>
-        </w:rPr>
-      </w:pPr>
-      <w:proofErr w:type="spellStart"/>
-      <w:r>
-        <w:rPr>
-          <w:lang w:val="en-GB"/>
-        </w:rPr>
-        <w:t>payment_id</w:t>
-      </w:r>
-      <w:proofErr w:type="spellEnd"/>
-    </w:p>
-    <w:p>
-      <w:pPr>
-        <w:rPr>
-          <w:lang w:val="en-GB"/>
-        </w:rPr>
-      </w:pPr>
-      <w:proofErr w:type="spellStart"/>
-      <w:r>
-        <w:rPr>
-          <w:lang w:val="en-GB"/>
-        </w:rPr>
-        <w:t>customer_id</w:t>
-      </w:r>
-      <w:proofErr w:type="spellEnd"/>
-    </w:p>
-    <w:p>
-      <w:pPr>
-        <w:rPr>
-          <w:lang w:val="en-GB"/>
-        </w:rPr>
-      </w:pPr>
-      <w:proofErr w:type="spellStart"/>
-      <w:r>
-        <w:rPr>
-          <w:lang w:val="en-GB"/>
-        </w:rPr>
-        <w:t>merchant_id</w:t>
-      </w:r>
-      <w:proofErr w:type="spellEnd"/>
-    </w:p>
-    <w:p>
-      <w:pPr>
-        <w:rPr>
-          <w:lang w:val="en-GB"/>
-        </w:rPr>
-      </w:pPr>
-      <w:proofErr w:type="spellStart"/>
-      <w:r>
-        <w:rPr>
-          <w:lang w:val="en-GB"/>
-        </w:rPr>
-        <w:t>merchant_name</w:t>
-      </w:r>
-      <w:proofErr w:type="spellEnd"/>
-      <w:r>
-        <w:rPr>
-          <w:lang w:val="en-GB"/>
-        </w:rPr>
-        <w:t xml:space="preserve">              &lt;-- denormalized</w:t>
-      </w:r>
-    </w:p>
-    <w:p>
-      <w:pPr>
-        <w:rPr>
-          <w:lang w:val="en-GB"/>
-        </w:rPr>
-      </w:pPr>
-      <w:proofErr w:type="spellStart"/>
-      <w:r>
-        <w:rPr>
-          <w:lang w:val="en-GB"/>
-        </w:rPr>
-        <w:t>merchant_category_name</w:t>
-      </w:r>
-      <w:proofErr w:type="spellEnd"/>
-      <w:r>
-        <w:rPr>
-          <w:lang w:val="en-GB"/>
-        </w:rPr>
-        <w:t xml:space="preserve">     &lt;-- denormalized</w:t>
-      </w:r>
-    </w:p>
-    <w:p>
-      <w:pPr>
-        <w:rPr>
-          <w:lang w:val="en-GB"/>
-        </w:rPr>
-      </w:pPr>
-      <w:r>
-        <w:rPr>
-          <w:lang w:val="en-GB"/>
-        </w:rPr>
-        <w:t>amount</w:t>
-      </w:r>
-    </w:p>
-    <w:p>
-      <w:pPr>
-        <w:rPr>
-          <w:lang w:val="en-GB"/>
-        </w:rPr>
-      </w:pPr>
-      <w:r>
-        <w:rPr>
-          <w:lang w:val="en-GB"/>
-        </w:rPr>
-        <w:t>status</w:t>
-      </w:r>
-    </w:p>
-    <w:p>
-      <w:pPr>
-        <w:rPr>
-          <w:lang w:val="en-GB"/>
-        </w:rPr>
-      </w:pPr>
-      <w:proofErr w:type="spellStart"/>
-      <w:r>
-        <w:rPr>
-          <w:lang w:val="en-GB"/>
-        </w:rPr>
-        <w:t>created_at</w:t>
-      </w:r>
-      <w:proofErr w:type="spellEnd"/>
-      <w:r>
-        <w:rPr>
-          <w:lang w:val="en-GB"/>
-        </w:rPr>
-        <w:t xml:space="preserve"> (partitioned)</w:t>
-      </w:r>
-    </w:p>
-    <w:p>
-      <w:pPr>
-        <w:rPr>
-          <w:b/>
-          <w:bCs/>
-          <w:lang w:val="en-GB"/>
-        </w:rPr>
-      </w:pPr>
-      <w:r>
-        <w:rPr>
-          <w:b/>
-          <w:bCs/>
-          <w:lang w:val="en-GB"/>
-        </w:rPr>
-        <w:t>Merchant (source of truth)</w:t>
-      </w:r>
-    </w:p>
-    <w:p>
-      <w:pPr>
-        <w:rPr>
-          <w:lang w:val="en-GB"/>
-        </w:rPr>
-      </w:pPr>
-      <w:proofErr w:type="spellStart"/>
-      <w:r>
-        <w:rPr>
-          <w:lang w:val="en-GB"/>
-        </w:rPr>
-        <w:t>merchant_id</w:t>
-      </w:r>
-      <w:proofErr w:type="spellEnd"/>
-    </w:p>
-    <w:p>
-      <w:pPr>
-        <w:rPr>
-          <w:lang w:val="en-GB"/>
-        </w:rPr>
-      </w:pPr>
-      <w:proofErr w:type="spellStart"/>
-      <w:r>
-        <w:rPr>
-          <w:lang w:val="en-GB"/>
-        </w:rPr>
-        <w:t>merchant_name</w:t>
-      </w:r>
-      <w:proofErr w:type="spellEnd"/>
-    </w:p>
-    <w:p>
-      <w:pPr>
-        <w:rPr>
-          <w:lang w:val="en-GB"/>
-        </w:rPr>
-      </w:pPr>
-      <w:proofErr w:type="spellStart"/>
-      <w:r>
-        <w:rPr>
-          <w:lang w:val="en-GB"/>
-        </w:rPr>
-        <w:lastRenderedPageBreak/>
-        <w:t>category_id</w:t>
-      </w:r>
-      <w:proofErr w:type="spellEnd"/>
-    </w:p>
-    <w:p>
-      <w:pPr>
-        <w:rPr>
-          <w:b/>
-          <w:bCs/>
-          <w:lang w:val="en-GB"/>
-        </w:rPr>
-      </w:pPr>
-      <w:r>
-        <w:rPr>
-          <w:b/>
-          <w:bCs/>
-          <w:lang w:val="en-GB"/>
-        </w:rPr>
-        <w:t>Category</w:t>
-      </w:r>
-    </w:p>
-    <w:p>
-      <w:pPr>
-        <w:rPr>
-          <w:lang w:val="en-GB"/>
-        </w:rPr>
-      </w:pPr>
-      <w:proofErr w:type="spellStart"/>
-      <w:r>
-        <w:rPr>
-          <w:lang w:val="en-GB"/>
-        </w:rPr>
-        <w:t>category_id</w:t>
-      </w:r>
-      <w:proofErr w:type="spellEnd"/>
-    </w:p>
-    <w:p>
-      <w:pPr>
-        <w:rPr>
-          <w:lang w:val="en-GB"/>
-        </w:rPr>
-      </w:pPr>
-      <w:proofErr w:type="spellStart"/>
-      <w:r>
-        <w:rPr>
-          <w:lang w:val="en-GB"/>
-        </w:rPr>
-        <w:t>category_name</w:t>
-      </w:r>
-      <w:proofErr w:type="spellEnd"/>
-    </w:p>
-    <w:p>
-      <w:pPr>
-        <w:rPr>
-          <w:b/>
-          <w:bCs/>
-          <w:lang w:val="en-GB"/>
-        </w:rPr>
-      </w:pPr>
-      <w:proofErr w:type="spellStart"/>
-      <w:r>
-        <w:rPr>
-          <w:b/>
-          <w:bCs/>
-          <w:lang w:val="en-GB"/>
-        </w:rPr>
-        <w:t>PaymentsStatusHistory</w:t>
-      </w:r>
-      <w:proofErr w:type="spellEnd"/>
-      <w:r>
-        <w:rPr>
-          <w:b/>
-          <w:bCs/>
-          <w:lang w:val="en-GB"/>
-        </w:rPr>
-        <w:t xml:space="preserve"> (append-only)</w:t>
-      </w:r>
-    </w:p>
-    <w:p>
-      <w:pPr>
-        <w:rPr>
-          <w:lang w:val="en-GB"/>
-        </w:rPr>
-      </w:pPr>
-      <w:proofErr w:type="spellStart"/>
-      <w:r>
-        <w:rPr>
-          <w:lang w:val="en-GB"/>
-        </w:rPr>
-        <w:t>payment_id</w:t>
-      </w:r>
-      <w:proofErr w:type="spellEnd"/>
-    </w:p>
-    <w:p>
-      <w:pPr>
-        <w:rPr>
-          <w:lang w:val="en-GB"/>
-        </w:rPr>
-      </w:pPr>
-      <w:r>
-        <w:rPr>
-          <w:lang w:val="en-GB"/>
-        </w:rPr>
-        <w:t>status</w:t>
-      </w:r>
-    </w:p>
-    <w:p>
-      <w:pPr>
-        <w:rPr>
-          <w:lang w:val="en-GB"/>
-        </w:rPr>
-      </w:pPr>
-      <w:proofErr w:type="spellStart"/>
-      <w:r>
-        <w:rPr>
-          <w:lang w:val="en-GB"/>
-        </w:rPr>
-        <w:t>changed_at</w:t>
-      </w:r>
-      <w:proofErr w:type="spellEnd"/>
-    </w:p>
-    <w:p>
-      <w:pPr>
-        <w:rPr>
-          <w:lang w:val="en-GB"/>
-        </w:rPr>
-      </w:pPr>
-      <w:proofErr w:type="spellStart"/>
-      <w:r>
-        <w:rPr>
-          <w:lang w:val="en-GB"/>
-        </w:rPr>
-        <w:t>version_id</w:t>
-      </w:r>
-      <w:proofErr w:type="spellEnd"/>
-    </w:p>
-    <w:p>
-      <w:pPr>
-        <w:rPr>
-          <w:b/>
-          <w:bCs/>
-          <w:lang w:val="en-GB"/>
-        </w:rPr>
-      </w:pPr>
-      <w:r>
-        <w:rPr>
-          <w:b/>
-          <w:bCs/>
-          <w:lang w:val="en-GB"/>
-        </w:rPr>
-        <w:t>Kafka Event Outbox</w:t>
-      </w:r>
-    </w:p>
-    <w:p>
-      <w:pPr>
-        <w:rPr>
-          <w:lang w:val="en-GB"/>
-        </w:rPr>
-      </w:pPr>
-      <w:proofErr w:type="spellStart"/>
-      <w:r>
-        <w:rPr>
-          <w:lang w:val="en-GB"/>
-        </w:rPr>
-        <w:t>payment_event</w:t>
-      </w:r>
-      <w:proofErr w:type="spellEnd"/>
-      <w:r>
-        <w:rPr>
-          <w:lang w:val="en-GB"/>
-        </w:rPr>
-        <w:t xml:space="preserve"> (JSON)</w:t>
-      </w:r>
-    </w:p>
-    <w:p>
-      <w:pPr>
-        <w:rPr>
-          <w:lang w:val="en-GB"/>
-        </w:rPr>
-      </w:pPr>
-      <w:r>
-        <w:rPr>
-          <w:lang w:val="en-GB"/>
-        </w:rPr>
-        <w:pict w14:anchorId="17662F53">
-          <v:rect id="_x0000_i1107" style="width:0;height:1.5pt" o:hralign="center" o:hrstd="t" o:hr="t" fillcolor="#a0a0a0" stroked="f"/>
-        </w:pict>
-      </w:r>
-    </w:p>
-    <w:p>
-      <w:pPr>
         <w:pBdr>
           <w:top w:val="single" w:sz="12" w:space="1" w:color="auto"/>
           <w:bottom w:val="single" w:sz="12" w:space="1" w:color="auto"/>
@@ -3322,53 +2952,30 @@
     </w:p>
     <w:p>
       <w:pPr>
-        <w:pBdr>
-          <w:bottom w:val="single" w:sz="12" w:space="1" w:color="auto"/>
-          <w:between w:val="single" w:sz="12" w:space="1" w:color="auto"/>
-        </w:pBdr>
-      </w:pPr>
-    </w:p>
-    <w:p>
-      <w:pPr>
-        <w:pBdr>
-          <w:bottom w:val="single" w:sz="12" w:space="1" w:color="auto"/>
-          <w:between w:val="single" w:sz="12" w:space="1" w:color="auto"/>
-        </w:pBdr>
-      </w:pPr>
-    </w:p>
-    <w:p>
-      <w:pPr>
-        <w:rPr>
-          <w:lang w:val="en-GB"/>
-        </w:rPr>
-      </w:pPr>
-      <w:r>
-        <w:rPr>
-          <w:lang w:val="en-GB"/>
-        </w:rPr>
-        <w:t xml:space="preserve">Below is a </w:t>
-      </w:r>
-      <w:r>
-        <w:rPr>
-          <w:b/>
-          <w:bCs/>
-          <w:lang w:val="en-GB"/>
-        </w:rPr>
-        <w:t>clean, comprehensive, interview-strong demonstration</w:t>
-      </w:r>
-      <w:r>
-        <w:rPr>
-          <w:lang w:val="en-GB"/>
-        </w:rPr>
-        <w:t xml:space="preserve"> of how to design a </w:t>
-      </w:r>
-      <w:r>
-        <w:rPr>
-          <w:b/>
-          <w:bCs/>
-          <w:lang w:val="en-GB"/>
-        </w:rPr>
-        <w:t>high-read OLTP system</w:t>
+        <w:jc w:val="center"/>
+        <w:rPr>
+          <w:lang w:val="en-GB"/>
+        </w:rPr>
+      </w:pPr>
+      <w:r>
+        <w:rPr>
+          <w:b/>
+          <w:bCs/>
+          <w:sz w:val="36"/>
+          <w:szCs w:val="36"/>
+          <w:lang w:val="en-GB"/>
+        </w:rPr>
+        <w:t>H</w:t>
+      </w:r>
+      <w:r>
+        <w:rPr>
+          <w:b/>
+          <w:bCs/>
+          <w:sz w:val="36"/>
+          <w:szCs w:val="36"/>
+          <w:lang w:val="en-GB"/>
+        </w:rPr>
+        <w:t>igh-read OLTP system</w:t>
       </w:r>
       <w:r>
         <w:rPr>
@@ -3401,21 +3008,8 @@
         <w:rPr>
           <w:lang w:val="en-GB"/>
         </w:rPr>
-        <w:t>This is a full end-to-end example with patterns, optimizations, and decisions.</w:t>
-      </w:r>
-    </w:p>
-    <w:p>
-      <w:pPr>
-        <w:rPr>
-          <w:lang w:val="en-GB"/>
-        </w:rPr>
-      </w:pPr>
-      <w:r>
-        <w:rPr>
-          <w:lang w:val="en-GB"/>
-        </w:rPr>
         <w:pict w14:anchorId="4A16DD55">
-          <v:rect id="_x0000_i1206" style="width:0;height:1.5pt" o:hralign="center" o:hrstd="t" o:hr="t" fillcolor="#a0a0a0" stroked="f"/>
+          <v:rect id="_x0000_i1036" style="width:0;height:1.5pt" o:hralign="center" o:hrstd="t" o:hr="t" fillcolor="#a0a0a0" stroked="f"/>
         </w:pict>
       </w:r>
     </w:p>
@@ -3647,7 +3241,7 @@
           <w:lang w:val="en-GB"/>
         </w:rPr>
         <w:pict w14:anchorId="6A35D766">
-          <v:rect id="_x0000_i1207" style="width:0;height:1.5pt" o:hralign="center" o:hrstd="t" o:hr="t" fillcolor="#a0a0a0" stroked="f"/>
+          <v:rect id="_x0000_i1037" style="width:0;height:1.5pt" o:hralign="center" o:hrstd="t" o:hr="t" fillcolor="#a0a0a0" stroked="f"/>
         </w:pict>
       </w:r>
     </w:p>
@@ -3666,6 +3260,7 @@
           <w:bCs/>
           <w:lang w:val="en-GB"/>
         </w:rPr>
+        <w:lastRenderedPageBreak/>
         <w:t>🚀</w:t>
       </w:r>
       <w:r>
@@ -3689,7 +3284,6 @@
           <w:bCs/>
           <w:lang w:val="en-GB"/>
         </w:rPr>
-        <w:lastRenderedPageBreak/>
         <w:t>Ultra-fast reads without sacrificing ACID integrity for moderate writes.</w:t>
       </w:r>
     </w:p>
@@ -3704,7 +3298,7 @@
           <w:lang w:val="en-GB"/>
         </w:rPr>
         <w:pict w14:anchorId="2E9555DF">
-          <v:rect id="_x0000_i1208" style="width:0;height:1.5pt" o:hralign="center" o:hrstd="t" o:hr="t" fillcolor="#a0a0a0" stroked="f"/>
+          <v:rect id="_x0000_i1038" style="width:0;height:1.5pt" o:hralign="center" o:hrstd="t" o:hr="t" fillcolor="#a0a0a0" stroked="f"/>
         </w:pict>
       </w:r>
     </w:p>
@@ -4172,7 +3766,7 @@
           <w:lang w:val="en-GB"/>
         </w:rPr>
         <w:pict w14:anchorId="320C227B">
-          <v:rect id="_x0000_i1209" style="width:0;height:1.5pt" o:hralign="center" o:hrstd="t" o:hr="t" fillcolor="#a0a0a0" stroked="f"/>
+          <v:rect id="_x0000_i1039" style="width:0;height:1.5pt" o:hralign="center" o:hrstd="t" o:hr="t" fillcolor="#a0a0a0" stroked="f"/>
         </w:pict>
       </w:r>
     </w:p>
@@ -4181,6 +3775,7 @@
         <w:rPr>
           <w:b/>
           <w:bCs/>
+          <w:u w:val="single"/>
           <w:lang w:val="en-GB"/>
         </w:rPr>
       </w:pPr>
@@ -4199,19 +3794,29 @@
           <w:bCs/>
           <w:lang w:val="en-GB"/>
         </w:rPr>
-        <w:t xml:space="preserve"> 2. Identify Read Hotspots</w:t>
-      </w:r>
-    </w:p>
-    <w:p>
-      <w:pPr>
-        <w:rPr>
-          <w:lang w:val="en-GB"/>
-        </w:rPr>
-      </w:pPr>
-      <w:r>
-        <w:rPr>
-          <w:lang w:val="en-GB"/>
-        </w:rPr>
+        <w:t xml:space="preserve"> 2. Identify </w:t>
+      </w:r>
+      <w:r>
+        <w:rPr>
+          <w:b/>
+          <w:bCs/>
+          <w:u w:val="single"/>
+          <w:lang w:val="en-GB"/>
+        </w:rPr>
+        <w:t>Read Hotspots</w:t>
+      </w:r>
+    </w:p>
+    <w:p>
+      <w:pPr>
+        <w:rPr>
+          <w:lang w:val="en-GB"/>
+        </w:rPr>
+      </w:pPr>
+      <w:r>
+        <w:rPr>
+          <w:lang w:val="en-GB"/>
+        </w:rPr>
+        <w:lastRenderedPageBreak/>
         <w:t>Profile shows:</w:t>
       </w:r>
     </w:p>
@@ -4229,7 +3834,6 @@
         <w:rPr>
           <w:lang w:val="en-GB"/>
         </w:rPr>
-        <w:lastRenderedPageBreak/>
         <w:t>90% of traffic is product pages / search results</w:t>
       </w:r>
     </w:p>
@@ -4309,7 +3913,7 @@
           <w:lang w:val="en-GB"/>
         </w:rPr>
         <w:pict w14:anchorId="169393B1">
-          <v:rect id="_x0000_i1210" style="width:0;height:1.5pt" o:hralign="center" o:hrstd="t" o:hr="t" fillcolor="#a0a0a0" stroked="f"/>
+          <v:rect id="_x0000_i1040" style="width:0;height:1.5pt" o:hralign="center" o:hrstd="t" o:hr="t" fillcolor="#a0a0a0" stroked="f"/>
         </w:pict>
       </w:r>
     </w:p>
@@ -4336,7 +3940,16 @@
           <w:bCs/>
           <w:lang w:val="en-GB"/>
         </w:rPr>
-        <w:t xml:space="preserve"> **3. Use Read-Optimized Denormalization</w:t>
+        <w:t xml:space="preserve"> **3. Use </w:t>
+      </w:r>
+      <w:r>
+        <w:rPr>
+          <w:b/>
+          <w:bCs/>
+          <w:u w:val="single"/>
+          <w:lang w:val="en-GB"/>
+        </w:rPr>
+        <w:t>Read-Optimized Denormalization</w:t>
       </w:r>
     </w:p>
     <w:p>
@@ -4649,7 +4262,7 @@
           <w:lang w:val="en-GB"/>
         </w:rPr>
         <w:pict w14:anchorId="369599F5">
-          <v:rect id="_x0000_i1211" style="width:0;height:1.5pt" o:hralign="center" o:hrstd="t" o:hr="t" fillcolor="#a0a0a0" stroked="f"/>
+          <v:rect id="_x0000_i1041" style="width:0;height:1.5pt" o:hralign="center" o:hrstd="t" o:hr="t" fillcolor="#a0a0a0" stroked="f"/>
         </w:pict>
       </w:r>
     </w:p>
@@ -4772,6 +4385,7 @@
         <w:rPr>
           <w:lang w:val="en-GB"/>
         </w:rPr>
+        <w:lastRenderedPageBreak/>
         <w:t xml:space="preserve">SELECT </w:t>
       </w:r>
       <w:proofErr w:type="spellStart"/>
@@ -4851,7 +4465,6 @@
         <w:rPr>
           <w:lang w:val="en-GB"/>
         </w:rPr>
-        <w:lastRenderedPageBreak/>
         <w:t xml:space="preserve">       </w:t>
       </w:r>
       <w:proofErr w:type="spellStart"/>
@@ -5117,7 +4730,7 @@
           <w:lang w:val="en-GB"/>
         </w:rPr>
         <w:pict w14:anchorId="24402FBC">
-          <v:rect id="_x0000_i1212" style="width:0;height:1.5pt" o:hralign="center" o:hrstd="t" o:hr="t" fillcolor="#a0a0a0" stroked="f"/>
+          <v:rect id="_x0000_i1042" style="width:0;height:1.5pt" o:hralign="center" o:hrstd="t" o:hr="t" fillcolor="#a0a0a0" stroked="f"/>
         </w:pict>
       </w:r>
     </w:p>
@@ -5255,7 +4868,7 @@
           <w:lang w:val="en-GB"/>
         </w:rPr>
         <w:pict w14:anchorId="4D741012">
-          <v:rect id="_x0000_i1213" style="width:0;height:1.5pt" o:hralign="center" o:hrstd="t" o:hr="t" fillcolor="#a0a0a0" stroked="f"/>
+          <v:rect id="_x0000_i1043" style="width:0;height:1.5pt" o:hralign="center" o:hrstd="t" o:hr="t" fillcolor="#a0a0a0" stroked="f"/>
         </w:pict>
       </w:r>
     </w:p>
@@ -5282,7 +4895,24 @@
           <w:bCs/>
           <w:lang w:val="en-GB"/>
         </w:rPr>
-        <w:t xml:space="preserve"> 5. Introduce Read Replicas (Scaling Reads Horizontally)</w:t>
+        <w:t xml:space="preserve"> 5. Introduce </w:t>
+      </w:r>
+      <w:r>
+        <w:rPr>
+          <w:b/>
+          <w:bCs/>
+          <w:u w:val="single"/>
+          <w:lang w:val="en-GB"/>
+        </w:rPr>
+        <w:t>Read Replicas</w:t>
+      </w:r>
+      <w:r>
+        <w:rPr>
+          <w:b/>
+          <w:bCs/>
+          <w:lang w:val="en-GB"/>
+        </w:rPr>
+        <w:t xml:space="preserve"> (Scaling Reads Horizontally)</w:t>
       </w:r>
     </w:p>
     <w:p>
@@ -5505,8 +5135,9 @@
         <w:rPr>
           <w:lang w:val="en-GB"/>
         </w:rPr>
+        <w:lastRenderedPageBreak/>
         <w:pict w14:anchorId="78995508">
-          <v:rect id="_x0000_i1214" style="width:0;height:1.5pt" o:hralign="center" o:hrstd="t" o:hr="t" fillcolor="#a0a0a0" stroked="f"/>
+          <v:rect id="_x0000_i1044" style="width:0;height:1.5pt" o:hralign="center" o:hrstd="t" o:hr="t" fillcolor="#a0a0a0" stroked="f"/>
         </w:pict>
       </w:r>
     </w:p>
@@ -5515,6 +5146,7 @@
         <w:rPr>
           <w:b/>
           <w:bCs/>
+          <w:u w:val="single"/>
           <w:lang w:val="en-GB"/>
         </w:rPr>
       </w:pPr>
@@ -5525,7 +5157,6 @@
           <w:bCs/>
           <w:lang w:val="en-GB"/>
         </w:rPr>
-        <w:lastRenderedPageBreak/>
         <w:t>✅</w:t>
       </w:r>
       <w:r>
@@ -5534,7 +5165,16 @@
           <w:bCs/>
           <w:lang w:val="en-GB"/>
         </w:rPr>
-        <w:t xml:space="preserve"> 6. Use Indexing Aggressively (Opposite of High-Write OLTP)</w:t>
+        <w:t xml:space="preserve"> 6. </w:t>
+      </w:r>
+      <w:r>
+        <w:rPr>
+          <w:b/>
+          <w:bCs/>
+          <w:u w:val="single"/>
+          <w:lang w:val="en-GB"/>
+        </w:rPr>
+        <w:t>Use Indexing Aggressively (Opposite of High-Write OLTP)</w:t>
       </w:r>
     </w:p>
     <w:p>
@@ -5759,7 +5399,7 @@
           <w:lang w:val="en-GB"/>
         </w:rPr>
         <w:pict w14:anchorId="2D601396">
-          <v:rect id="_x0000_i1215" style="width:0;height:1.5pt" o:hralign="center" o:hrstd="t" o:hr="t" fillcolor="#a0a0a0" stroked="f"/>
+          <v:rect id="_x0000_i1045" style="width:0;height:1.5pt" o:hralign="center" o:hrstd="t" o:hr="t" fillcolor="#a0a0a0" stroked="f"/>
         </w:pict>
       </w:r>
     </w:p>
@@ -5786,7 +5426,24 @@
           <w:bCs/>
           <w:lang w:val="en-GB"/>
         </w:rPr>
-        <w:t xml:space="preserve"> 7. Cache Hot Data to Absorb Massive Read Traffic</w:t>
+        <w:t xml:space="preserve"> 7. </w:t>
+      </w:r>
+      <w:r>
+        <w:rPr>
+          <w:b/>
+          <w:bCs/>
+          <w:u w:val="single"/>
+          <w:lang w:val="en-GB"/>
+        </w:rPr>
+        <w:t>Cache Hot Data</w:t>
+      </w:r>
+      <w:r>
+        <w:rPr>
+          <w:b/>
+          <w:bCs/>
+          <w:lang w:val="en-GB"/>
+        </w:rPr>
+        <w:t xml:space="preserve"> to Absorb Massive Read Traffic</w:t>
       </w:r>
     </w:p>
     <w:p>
@@ -6050,7 +5707,7 @@
           <w:lang w:val="en-GB"/>
         </w:rPr>
         <w:pict w14:anchorId="59DC28BF">
-          <v:rect id="_x0000_i1216" style="width:0;height:1.5pt" o:hralign="center" o:hrstd="t" o:hr="t" fillcolor="#a0a0a0" stroked="f"/>
+          <v:rect id="_x0000_i1046" style="width:0;height:1.5pt" o:hralign="center" o:hrstd="t" o:hr="t" fillcolor="#a0a0a0" stroked="f"/>
         </w:pict>
       </w:r>
     </w:p>
@@ -6127,6 +5784,7 @@
         <w:rPr>
           <w:lang w:val="en-GB"/>
         </w:rPr>
+        <w:lastRenderedPageBreak/>
         <w:t>Mark as stale</w:t>
       </w:r>
     </w:p>
@@ -6144,7 +5802,6 @@
         <w:rPr>
           <w:lang w:val="en-GB"/>
         </w:rPr>
-        <w:lastRenderedPageBreak/>
         <w:t>Recompute asynchronously</w:t>
       </w:r>
     </w:p>
@@ -6198,7 +5855,7 @@
           <w:lang w:val="en-GB"/>
         </w:rPr>
         <w:pict w14:anchorId="6E141D9F">
-          <v:rect id="_x0000_i1217" style="width:0;height:1.5pt" o:hralign="center" o:hrstd="t" o:hr="t" fillcolor="#a0a0a0" stroked="f"/>
+          <v:rect id="_x0000_i1047" style="width:0;height:1.5pt" o:hralign="center" o:hrstd="t" o:hr="t" fillcolor="#a0a0a0" stroked="f"/>
         </w:pict>
       </w:r>
     </w:p>
@@ -6562,7 +6219,7 @@
           <w:lang w:val="en-GB"/>
         </w:rPr>
         <w:pict w14:anchorId="14C14EBB">
-          <v:rect id="_x0000_i1218" style="width:0;height:1.5pt" o:hralign="center" o:hrstd="t" o:hr="t" fillcolor="#a0a0a0" stroked="f"/>
+          <v:rect id="_x0000_i1048" style="width:0;height:1.5pt" o:hralign="center" o:hrstd="t" o:hr="t" fillcolor="#a0a0a0" stroked="f"/>
         </w:pict>
       </w:r>
     </w:p>
@@ -6658,6 +6315,7 @@
                 <w:bCs/>
                 <w:lang w:val="en-GB"/>
               </w:rPr>
+              <w:lastRenderedPageBreak/>
               <w:t>Dimension</w:t>
             </w:r>
           </w:p>
@@ -6733,7 +6391,6 @@
                 <w:bCs/>
                 <w:lang w:val="en-GB"/>
               </w:rPr>
-              <w:lastRenderedPageBreak/>
               <w:t>Goal</w:t>
             </w:r>
           </w:p>
@@ -7556,7 +7213,6 @@
       </w:tr>
     </w:tbl>
     <w:p/>
-    <w:p/>
     <w:p>
       <w:pPr>
         <w:pBdr>
@@ -7573,7 +7229,6 @@
           <w:bCs/>
           <w:sz w:val="36"/>
           <w:szCs w:val="36"/>
-          <w:u w:val="single"/>
           <w:lang w:val="en-GB"/>
         </w:rPr>
       </w:pPr>
@@ -7583,32 +7238,9 @@
           <w:bCs/>
           <w:sz w:val="36"/>
           <w:szCs w:val="36"/>
-          <w:u w:val="single"/>
-          <w:lang w:val="en-GB"/>
-        </w:rPr>
-        <w:t>Efficiency Testing Checklist (</w:t>
-      </w:r>
-      <w:r>
-        <w:rPr>
-          <w:b/>
-          <w:bCs/>
-          <w:sz w:val="36"/>
-          <w:szCs w:val="36"/>
-          <w:u w:val="single"/>
-          <w:lang w:val="en-GB"/>
-        </w:rPr>
-        <w:t>PYSPARK</w:t>
-      </w:r>
-      <w:r>
-        <w:rPr>
-          <w:b/>
-          <w:bCs/>
-          <w:sz w:val="36"/>
-          <w:szCs w:val="36"/>
-          <w:u w:val="single"/>
-          <w:lang w:val="en-GB"/>
-        </w:rPr>
-        <w:t>)</w:t>
+          <w:lang w:val="en-GB"/>
+        </w:rPr>
+        <w:t>Efficiency Testing Checklist (PYSPARK)</w:t>
       </w:r>
     </w:p>
     <w:p>
@@ -7648,6 +7280,7 @@
       <w:proofErr w:type="gramStart"/>
       <w:r>
         <w:rPr>
+          <w:u w:val="single"/>
           <w:lang w:val="en-GB"/>
         </w:rPr>
         <w:t>df.explain</w:t>
@@ -7656,6 +7289,7 @@
       <w:proofErr w:type="gramEnd"/>
       <w:r>
         <w:rPr>
+          <w:u w:val="single"/>
           <w:lang w:val="en-GB"/>
         </w:rPr>
         <w:t>(True)</w:t>
@@ -7811,20 +7445,20 @@
           <w:bCs/>
           <w:lang w:val="en-GB"/>
         </w:rPr>
+        <w:t>C. Spark UI Metrics</w:t>
+      </w:r>
+    </w:p>
+    <w:p>
+      <w:pPr>
+        <w:rPr>
+          <w:lang w:val="en-GB"/>
+        </w:rPr>
+      </w:pPr>
+      <w:r>
+        <w:rPr>
+          <w:lang w:val="en-GB"/>
+        </w:rPr>
         <w:lastRenderedPageBreak/>
-        <w:t>C. Spark UI Metrics</w:t>
-      </w:r>
-    </w:p>
-    <w:p>
-      <w:pPr>
-        <w:rPr>
-          <w:lang w:val="en-GB"/>
-        </w:rPr>
-      </w:pPr>
-      <w:r>
-        <w:rPr>
-          <w:lang w:val="en-GB"/>
-        </w:rPr>
         <w:t>Look for:</w:t>
       </w:r>
     </w:p>
@@ -7995,7 +7629,6 @@
         <w:t>slow network shuffle = consider data redistribution</w:t>
       </w:r>
     </w:p>
-    <w:p/>
     <w:p>
       <w:pPr>
         <w:pBdr>
@@ -8015,8 +7648,16 @@
         <w:rPr>
           <w:b/>
           <w:bCs/>
-        </w:rPr>
-        <w:t>Canonical Data Model (CDM)</w:t>
+          <w:u w:val="single"/>
+        </w:rPr>
+        <w:t>Canonical Data Model</w:t>
+      </w:r>
+      <w:r>
+        <w:rPr>
+          <w:b/>
+          <w:bCs/>
+        </w:rPr>
+        <w:t xml:space="preserve"> (CDM)</w:t>
       </w:r>
     </w:p>
     <w:p>
@@ -8169,13 +7810,6 @@
         </w:rPr>
         <w:t xml:space="preserve"> place for data quality enforcement</w:t>
       </w:r>
-    </w:p>
-    <w:p>
-      <w:pPr>
-        <w:rPr>
-          <w:lang w:val="en-GB"/>
-        </w:rPr>
-      </w:pPr>
     </w:p>
     <w:p>
       <w:pPr>
@@ -8362,7 +7996,6 @@
         <w:spacing w:after="0"/>
       </w:pPr>
       <w:r>
-        <w:lastRenderedPageBreak/>
         <w:t xml:space="preserve">  "timestamp": "2025-01-25T10:01:00Z"</w:t>
       </w:r>
     </w:p>
@@ -8453,6 +8086,7 @@
         <w:rPr>
           <w:lang w:val="en-GB"/>
         </w:rPr>
+        <w:lastRenderedPageBreak/>
         <w:t>Metrics calculated once (e.g., revenue, churn, ARR)</w:t>
       </w:r>
     </w:p>
@@ -9248,23 +8882,599 @@
         <w:rPr>
           <w:lang w:val="en-GB"/>
         </w:rPr>
+        <w:t xml:space="preserve">For full evolution (rename/delete columns), Glue integrates with </w:t>
+      </w:r>
+      <w:r>
+        <w:rPr>
+          <w:b/>
+          <w:bCs/>
+          <w:lang w:val="en-GB"/>
+        </w:rPr>
+        <w:t>Iceberg</w:t>
+      </w:r>
+      <w:r>
+        <w:rPr>
+          <w:lang w:val="en-GB"/>
+        </w:rPr>
+        <w:t>, which supports complete schema evolution with atomic commits.</w:t>
+      </w:r>
+    </w:p>
+    <w:p>
+      <w:pPr>
+        <w:pBdr>
+          <w:top w:val="single" w:sz="12" w:space="1" w:color="auto"/>
+          <w:bottom w:val="single" w:sz="12" w:space="1" w:color="auto"/>
+        </w:pBdr>
+        <w:spacing w:after="0"/>
+      </w:pPr>
+    </w:p>
+    <w:p>
+      <w:pPr>
+        <w:spacing w:after="0"/>
+        <w:jc w:val="center"/>
+        <w:rPr>
+          <w:b/>
+          <w:bCs/>
+          <w:sz w:val="32"/>
+          <w:szCs w:val="32"/>
+          <w:lang w:val="en-GB"/>
+        </w:rPr>
+      </w:pPr>
+      <w:r>
+        <w:rPr>
+          <w:b/>
+          <w:bCs/>
+          <w:sz w:val="32"/>
+          <w:szCs w:val="32"/>
+          <w:lang w:val="en-GB"/>
+        </w:rPr>
         <w:lastRenderedPageBreak/>
-        <w:t xml:space="preserve">For full evolution (rename/delete columns), Glue integrates with </w:t>
-      </w:r>
-      <w:r>
-        <w:rPr>
-          <w:b/>
-          <w:bCs/>
-          <w:lang w:val="en-GB"/>
-        </w:rPr>
-        <w:t>Iceberg</w:t>
-      </w:r>
-      <w:r>
-        <w:rPr>
-          <w:lang w:val="en-GB"/>
-        </w:rPr>
-        <w:t>, which supports complete schema evolution with atomic commits.</w:t>
-      </w:r>
+        <w:t xml:space="preserve">Use </w:t>
+      </w:r>
+      <w:r>
+        <w:rPr>
+          <w:b/>
+          <w:bCs/>
+          <w:sz w:val="32"/>
+          <w:szCs w:val="32"/>
+          <w:u w:val="single"/>
+          <w:lang w:val="en-GB"/>
+        </w:rPr>
+        <w:t>zone-level trust</w:t>
+      </w:r>
+      <w:r>
+        <w:rPr>
+          <w:b/>
+          <w:bCs/>
+          <w:sz w:val="32"/>
+          <w:szCs w:val="32"/>
+          <w:lang w:val="en-GB"/>
+        </w:rPr>
+        <w:t xml:space="preserve"> contracts + CI/CD gates</w:t>
+      </w:r>
+    </w:p>
+    <w:p>
+      <w:pPr>
+        <w:numPr>
+          <w:ilvl w:val="0"/>
+          <w:numId w:val="33"/>
+        </w:numPr>
+        <w:spacing w:after="0"/>
+        <w:rPr>
+          <w:lang w:val="en-GB"/>
+        </w:rPr>
+      </w:pPr>
+      <w:r>
+        <w:rPr>
+          <w:b/>
+          <w:bCs/>
+          <w:lang w:val="en-GB"/>
+        </w:rPr>
+        <w:t>Bronze:</w:t>
+      </w:r>
+      <w:r>
+        <w:rPr>
+          <w:lang w:val="en-GB"/>
+        </w:rPr>
+        <w:t xml:space="preserve"> raw, encrypted, access restricted; no direct consumer access.</w:t>
+      </w:r>
+    </w:p>
+    <w:p>
+      <w:pPr>
+        <w:numPr>
+          <w:ilvl w:val="0"/>
+          <w:numId w:val="33"/>
+        </w:numPr>
+        <w:spacing w:after="0"/>
+        <w:rPr>
+          <w:lang w:val="en-GB"/>
+        </w:rPr>
+      </w:pPr>
+      <w:r>
+        <w:rPr>
+          <w:b/>
+          <w:bCs/>
+          <w:lang w:val="en-GB"/>
+        </w:rPr>
+        <w:t>Silver:</w:t>
+      </w:r>
+      <w:r>
+        <w:rPr>
+          <w:lang w:val="en-GB"/>
+        </w:rPr>
+        <w:t xml:space="preserve"> schema-validated, PII-classified, quality-tested (null checks, FK integrity).</w:t>
+      </w:r>
+    </w:p>
+    <w:p>
+      <w:pPr>
+        <w:numPr>
+          <w:ilvl w:val="0"/>
+          <w:numId w:val="33"/>
+        </w:numPr>
+        <w:spacing w:after="0"/>
+        <w:rPr>
+          <w:lang w:val="en-GB"/>
+        </w:rPr>
+      </w:pPr>
+      <w:r>
+        <w:rPr>
+          <w:b/>
+          <w:bCs/>
+          <w:lang w:val="en-GB"/>
+        </w:rPr>
+        <w:t>Gold:</w:t>
+      </w:r>
+      <w:r>
+        <w:rPr>
+          <w:lang w:val="en-GB"/>
+        </w:rPr>
+        <w:t xml:space="preserve"> curated with enforced </w:t>
+      </w:r>
+      <w:r>
+        <w:rPr>
+          <w:b/>
+          <w:bCs/>
+          <w:lang w:val="en-GB"/>
+        </w:rPr>
+        <w:t>governed metrics + masking policies</w:t>
+      </w:r>
+      <w:r>
+        <w:rPr>
+          <w:lang w:val="en-GB"/>
+        </w:rPr>
+        <w:t>.</w:t>
+      </w:r>
+    </w:p>
+    <w:p>
+      <w:pPr>
+        <w:pBdr>
+          <w:top w:val="single" w:sz="12" w:space="1" w:color="auto"/>
+          <w:bottom w:val="single" w:sz="12" w:space="1" w:color="auto"/>
+        </w:pBdr>
+        <w:spacing w:after="0"/>
+      </w:pPr>
+    </w:p>
+    <w:p>
+      <w:pPr>
+        <w:spacing w:after="0"/>
+        <w:jc w:val="center"/>
+        <w:rPr>
+          <w:b/>
+          <w:bCs/>
+          <w:sz w:val="36"/>
+          <w:szCs w:val="36"/>
+          <w:u w:val="single"/>
+        </w:rPr>
+      </w:pPr>
+      <w:r>
+        <w:rPr>
+          <w:b/>
+          <w:bCs/>
+          <w:sz w:val="36"/>
+          <w:szCs w:val="36"/>
+          <w:u w:val="single"/>
+        </w:rPr>
+        <w:t>S</w:t>
+      </w:r>
+      <w:r>
+        <w:rPr>
+          <w:b/>
+          <w:bCs/>
+          <w:sz w:val="36"/>
+          <w:szCs w:val="36"/>
+          <w:u w:val="single"/>
+        </w:rPr>
+        <w:t>mall file problem</w:t>
+      </w:r>
+    </w:p>
+    <w:p>
+      <w:pPr>
+        <w:spacing w:after="0"/>
+      </w:pPr>
+      <w:r>
+        <w:t>occurs when large tables consist of thousands of tiny files, causing excessive metadata overhead, slow query planning, and inefficient I/O in distributed engines. You fix it using clustering, compaction, optimized write patterns, and Z-ordering.</w:t>
+      </w:r>
+    </w:p>
+    <w:p>
+      <w:pPr>
+        <w:pBdr>
+          <w:top w:val="single" w:sz="12" w:space="1" w:color="auto"/>
+          <w:bottom w:val="single" w:sz="12" w:space="1" w:color="auto"/>
+        </w:pBdr>
+        <w:spacing w:after="0"/>
+      </w:pPr>
+    </w:p>
+    <w:p>
+      <w:pPr>
+        <w:spacing w:after="0"/>
+        <w:jc w:val="center"/>
+        <w:rPr>
+          <w:b/>
+          <w:bCs/>
+          <w:sz w:val="36"/>
+          <w:szCs w:val="36"/>
+          <w:u w:val="single"/>
+        </w:rPr>
+      </w:pPr>
+      <w:r>
+        <w:rPr>
+          <w:b/>
+          <w:bCs/>
+          <w:sz w:val="36"/>
+          <w:szCs w:val="36"/>
+          <w:u w:val="single"/>
+        </w:rPr>
+        <w:t>N</w:t>
+      </w:r>
+      <w:r>
+        <w:rPr>
+          <w:b/>
+          <w:bCs/>
+          <w:sz w:val="36"/>
+          <w:szCs w:val="36"/>
+          <w:u w:val="single"/>
+        </w:rPr>
+        <w:t>ear-real-time ingestion while keeping historical replays simple.</w:t>
+      </w:r>
+    </w:p>
+    <w:p>
+      <w:pPr>
+        <w:spacing w:after="0"/>
+      </w:pPr>
+      <w:r>
+        <w:t xml:space="preserve">Ingest via CDC → streaming to an </w:t>
+      </w:r>
+      <w:r>
+        <w:rPr>
+          <w:b/>
+          <w:bCs/>
+          <w:u w:val="single"/>
+        </w:rPr>
+        <w:t>append-only Bronze</w:t>
+      </w:r>
+      <w:r>
+        <w:t xml:space="preserve">, then build incremental </w:t>
+      </w:r>
+      <w:proofErr w:type="gramStart"/>
+      <w:r>
+        <w:t>Silver</w:t>
+      </w:r>
+      <w:proofErr w:type="gramEnd"/>
+      <w:r>
+        <w:t xml:space="preserve"> tables with Delta/Hudi/Iceberg. Because Bronze is immutable, historical replays are as simple as reprocessing raw CDC logs. Schema flexibility is allowed at ingestion but enforced downstream with contracts.</w:t>
+      </w:r>
+    </w:p>
+    <w:p>
+      <w:pPr>
+        <w:pBdr>
+          <w:top w:val="single" w:sz="12" w:space="1" w:color="auto"/>
+          <w:bottom w:val="single" w:sz="12" w:space="1" w:color="auto"/>
+        </w:pBdr>
+        <w:spacing w:after="0"/>
+      </w:pPr>
+    </w:p>
+    <w:p>
+      <w:pPr>
+        <w:spacing w:after="0"/>
+        <w:jc w:val="center"/>
+      </w:pPr>
+      <w:r>
+        <w:rPr>
+          <w:b/>
+          <w:bCs/>
+          <w:sz w:val="36"/>
+          <w:szCs w:val="36"/>
+          <w:u w:val="single"/>
+        </w:rPr>
+        <w:t>tiered storage</w:t>
+      </w:r>
+    </w:p>
+    <w:p>
+      <w:pPr>
+        <w:pBdr>
+          <w:bottom w:val="single" w:sz="12" w:space="1" w:color="auto"/>
+          <w:between w:val="single" w:sz="12" w:space="1" w:color="auto"/>
+        </w:pBdr>
+        <w:spacing w:after="0"/>
+      </w:pPr>
+    </w:p>
+    <w:p>
+      <w:pPr>
+        <w:pBdr>
+          <w:bottom w:val="single" w:sz="12" w:space="1" w:color="auto"/>
+          <w:between w:val="single" w:sz="12" w:space="1" w:color="auto"/>
+        </w:pBdr>
+        <w:spacing w:after="0"/>
+      </w:pPr>
+    </w:p>
+    <w:p>
+      <w:pPr>
+        <w:spacing w:after="0"/>
+        <w:rPr>
+          <w:lang w:val="en-GB"/>
+        </w:rPr>
+      </w:pPr>
+      <w:proofErr w:type="gramStart"/>
+      <w:r>
+        <w:rPr>
+          <w:lang w:val="en-GB"/>
+        </w:rPr>
+        <w:t xml:space="preserve">  </w:t>
+      </w:r>
+      <w:r>
+        <w:rPr>
+          <w:b/>
+          <w:bCs/>
+          <w:lang w:val="en-GB"/>
+        </w:rPr>
+        <w:t>Batch</w:t>
+      </w:r>
+      <w:proofErr w:type="gramEnd"/>
+      <w:r>
+        <w:rPr>
+          <w:b/>
+          <w:bCs/>
+          <w:lang w:val="en-GB"/>
+        </w:rPr>
+        <w:t>:</w:t>
+      </w:r>
+      <w:r>
+        <w:rPr>
+          <w:lang w:val="en-GB"/>
+        </w:rPr>
+        <w:t xml:space="preserve"> when SLA ≥ hourly; cost-efficient; large aggregations.</w:t>
+      </w:r>
+    </w:p>
+    <w:p>
+      <w:pPr>
+        <w:spacing w:after="0"/>
+        <w:rPr>
+          <w:lang w:val="en-GB"/>
+        </w:rPr>
+      </w:pPr>
+      <w:proofErr w:type="gramStart"/>
+      <w:r>
+        <w:rPr>
+          <w:lang w:val="en-GB"/>
+        </w:rPr>
+        <w:t xml:space="preserve">  </w:t>
+      </w:r>
+      <w:r>
+        <w:rPr>
+          <w:b/>
+          <w:bCs/>
+          <w:lang w:val="en-GB"/>
+        </w:rPr>
+        <w:t>Micro</w:t>
+      </w:r>
+      <w:proofErr w:type="gramEnd"/>
+      <w:r>
+        <w:rPr>
+          <w:b/>
+          <w:bCs/>
+          <w:lang w:val="en-GB"/>
+        </w:rPr>
+        <w:t>-batch (1–5 min):</w:t>
+      </w:r>
+      <w:r>
+        <w:rPr>
+          <w:lang w:val="en-GB"/>
+        </w:rPr>
+        <w:t xml:space="preserve"> when SLA is near real-time but not event-critical.</w:t>
+      </w:r>
+    </w:p>
+    <w:p>
+      <w:pPr>
+        <w:spacing w:after="0"/>
+        <w:rPr>
+          <w:lang w:val="en-GB"/>
+        </w:rPr>
+      </w:pPr>
+      <w:proofErr w:type="gramStart"/>
+      <w:r>
+        <w:rPr>
+          <w:lang w:val="en-GB"/>
+        </w:rPr>
+        <w:t xml:space="preserve">  </w:t>
+      </w:r>
+      <w:r>
+        <w:rPr>
+          <w:b/>
+          <w:bCs/>
+          <w:lang w:val="en-GB"/>
+        </w:rPr>
+        <w:t>Streaming</w:t>
+      </w:r>
+      <w:proofErr w:type="gramEnd"/>
+      <w:r>
+        <w:rPr>
+          <w:b/>
+          <w:bCs/>
+          <w:lang w:val="en-GB"/>
+        </w:rPr>
+        <w:t>:</w:t>
+      </w:r>
+      <w:r>
+        <w:rPr>
+          <w:lang w:val="en-GB"/>
+        </w:rPr>
+        <w:t xml:space="preserve"> when SLA &lt; seconds; event-driven decisions (fraud, personalization).</w:t>
+      </w:r>
+    </w:p>
+    <w:p>
+      <w:pPr>
+        <w:pBdr>
+          <w:top w:val="single" w:sz="12" w:space="1" w:color="auto"/>
+          <w:bottom w:val="single" w:sz="12" w:space="1" w:color="auto"/>
+        </w:pBdr>
+        <w:spacing w:after="0"/>
+      </w:pPr>
+    </w:p>
+    <w:p>
+      <w:pPr>
+        <w:spacing w:after="0"/>
+        <w:jc w:val="center"/>
+        <w:rPr>
+          <w:b/>
+          <w:bCs/>
+          <w:lang w:val="en-GB"/>
+        </w:rPr>
+      </w:pPr>
+      <w:r>
+        <w:rPr>
+          <w:b/>
+          <w:bCs/>
+          <w:lang w:val="en-GB"/>
+        </w:rPr>
+        <w:t>Partitioning / Sharding to avoid hotspots</w:t>
+      </w:r>
+    </w:p>
+    <w:p>
+      <w:pPr>
+        <w:numPr>
+          <w:ilvl w:val="0"/>
+          <w:numId w:val="34"/>
+        </w:numPr>
+        <w:spacing w:after="0"/>
+        <w:rPr>
+          <w:lang w:val="en-GB"/>
+        </w:rPr>
+      </w:pPr>
+      <w:r>
+        <w:rPr>
+          <w:b/>
+          <w:bCs/>
+          <w:lang w:val="en-GB"/>
+        </w:rPr>
+        <w:t>Time + high-cardinality key</w:t>
+      </w:r>
+      <w:r>
+        <w:rPr>
+          <w:lang w:val="en-GB"/>
+        </w:rPr>
+        <w:t xml:space="preserve"> (date + </w:t>
+      </w:r>
+      <w:proofErr w:type="spellStart"/>
+      <w:r>
+        <w:rPr>
+          <w:lang w:val="en-GB"/>
+        </w:rPr>
+        <w:t>user_id</w:t>
+      </w:r>
+      <w:proofErr w:type="spellEnd"/>
+      <w:r>
+        <w:rPr>
+          <w:lang w:val="en-GB"/>
+        </w:rPr>
+        <w:t xml:space="preserve"> hash) to distribute writes.</w:t>
+      </w:r>
+    </w:p>
+    <w:p>
+      <w:pPr>
+        <w:numPr>
+          <w:ilvl w:val="0"/>
+          <w:numId w:val="34"/>
+        </w:numPr>
+        <w:spacing w:after="0"/>
+        <w:rPr>
+          <w:lang w:val="en-GB"/>
+        </w:rPr>
+      </w:pPr>
+      <w:r>
+        <w:rPr>
+          <w:lang w:val="en-GB"/>
+        </w:rPr>
+        <w:t xml:space="preserve">Use </w:t>
+      </w:r>
+      <w:r>
+        <w:rPr>
+          <w:b/>
+          <w:bCs/>
+          <w:lang w:val="en-GB"/>
+        </w:rPr>
+        <w:t>consistent hashing</w:t>
+      </w:r>
+      <w:r>
+        <w:rPr>
+          <w:lang w:val="en-GB"/>
+        </w:rPr>
+        <w:t xml:space="preserve"> for Kafka/</w:t>
+      </w:r>
+      <w:proofErr w:type="gramStart"/>
+      <w:r>
+        <w:rPr>
+          <w:lang w:val="en-GB"/>
+        </w:rPr>
+        <w:t>DynamoDB;</w:t>
+      </w:r>
+      <w:proofErr w:type="gramEnd"/>
+      <w:r>
+        <w:rPr>
+          <w:lang w:val="en-GB"/>
+        </w:rPr>
+        <w:t xml:space="preserve"> </w:t>
+      </w:r>
+      <w:r>
+        <w:rPr>
+          <w:b/>
+          <w:bCs/>
+          <w:lang w:val="en-GB"/>
+        </w:rPr>
+        <w:t>hidden partitioning</w:t>
+      </w:r>
+      <w:r>
+        <w:rPr>
+          <w:lang w:val="en-GB"/>
+        </w:rPr>
+        <w:t xml:space="preserve"> in Iceberg.</w:t>
+      </w:r>
+    </w:p>
+    <w:p>
+      <w:pPr>
+        <w:numPr>
+          <w:ilvl w:val="0"/>
+          <w:numId w:val="34"/>
+        </w:numPr>
+        <w:spacing w:after="0"/>
+        <w:rPr>
+          <w:lang w:val="en-GB"/>
+        </w:rPr>
+      </w:pPr>
+      <w:r>
+        <w:rPr>
+          <w:lang w:val="en-GB"/>
+        </w:rPr>
+        <w:t>Avoid over-partitioning (e.g., “hour” or “minute” partitions) to prevent tiny files.</w:t>
+      </w:r>
+    </w:p>
+    <w:p>
+      <w:pPr>
+        <w:pBdr>
+          <w:top w:val="single" w:sz="12" w:space="1" w:color="auto"/>
+          <w:bottom w:val="single" w:sz="12" w:space="1" w:color="auto"/>
+        </w:pBdr>
+        <w:spacing w:after="0"/>
+      </w:pPr>
     </w:p>
     <w:p>
       <w:pPr>
@@ -9731,6 +9941,304 @@
     </w:lvl>
   </w:abstractNum>
   <w:abstractNum w:abstractNumId="3" w15:restartNumberingAfterBreak="0">
+    <w:nsid w:val="15040156"/>
+    <w:multiLevelType w:val="multilevel"/>
+    <w:tmpl w:val="F580EFFE"/>
+    <w:lvl w:ilvl="0">
+      <w:start w:val="1"/>
+      <w:numFmt w:val="bullet"/>
+      <w:lvlText w:val=""/>
+      <w:lvlJc w:val="left"/>
+      <w:pPr>
+        <w:tabs>
+          <w:tab w:val="num" w:pos="720"/>
+        </w:tabs>
+        <w:ind w:left="720" w:hanging="360"/>
+      </w:pPr>
+      <w:rPr>
+        <w:rFonts w:ascii="Symbol" w:hAnsi="Symbol" w:hint="default"/>
+        <w:sz w:val="20"/>
+      </w:rPr>
+    </w:lvl>
+    <w:lvl w:ilvl="1" w:tentative="1">
+      <w:start w:val="1"/>
+      <w:numFmt w:val="bullet"/>
+      <w:lvlText w:val="o"/>
+      <w:lvlJc w:val="left"/>
+      <w:pPr>
+        <w:tabs>
+          <w:tab w:val="num" w:pos="1440"/>
+        </w:tabs>
+        <w:ind w:left="1440" w:hanging="360"/>
+      </w:pPr>
+      <w:rPr>
+        <w:rFonts w:ascii="Courier New" w:hAnsi="Courier New" w:hint="default"/>
+        <w:sz w:val="20"/>
+      </w:rPr>
+    </w:lvl>
+    <w:lvl w:ilvl="2" w:tentative="1">
+      <w:start w:val="1"/>
+      <w:numFmt w:val="bullet"/>
+      <w:lvlText w:val=""/>
+      <w:lvlJc w:val="left"/>
+      <w:pPr>
+        <w:tabs>
+          <w:tab w:val="num" w:pos="2160"/>
+        </w:tabs>
+        <w:ind w:left="2160" w:hanging="360"/>
+      </w:pPr>
+      <w:rPr>
+        <w:rFonts w:ascii="Wingdings" w:hAnsi="Wingdings" w:hint="default"/>
+        <w:sz w:val="20"/>
+      </w:rPr>
+    </w:lvl>
+    <w:lvl w:ilvl="3" w:tentative="1">
+      <w:start w:val="1"/>
+      <w:numFmt w:val="bullet"/>
+      <w:lvlText w:val=""/>
+      <w:lvlJc w:val="left"/>
+      <w:pPr>
+        <w:tabs>
+          <w:tab w:val="num" w:pos="2880"/>
+        </w:tabs>
+        <w:ind w:left="2880" w:hanging="360"/>
+      </w:pPr>
+      <w:rPr>
+        <w:rFonts w:ascii="Wingdings" w:hAnsi="Wingdings" w:hint="default"/>
+        <w:sz w:val="20"/>
+      </w:rPr>
+    </w:lvl>
+    <w:lvl w:ilvl="4" w:tentative="1">
+      <w:start w:val="1"/>
+      <w:numFmt w:val="bullet"/>
+      <w:lvlText w:val=""/>
+      <w:lvlJc w:val="left"/>
+      <w:pPr>
+        <w:tabs>
+          <w:tab w:val="num" w:pos="3600"/>
+        </w:tabs>
+        <w:ind w:left="3600" w:hanging="360"/>
+      </w:pPr>
+      <w:rPr>
+        <w:rFonts w:ascii="Wingdings" w:hAnsi="Wingdings" w:hint="default"/>
+        <w:sz w:val="20"/>
+      </w:rPr>
+    </w:lvl>
+    <w:lvl w:ilvl="5" w:tentative="1">
+      <w:start w:val="1"/>
+      <w:numFmt w:val="bullet"/>
+      <w:lvlText w:val=""/>
+      <w:lvlJc w:val="left"/>
+      <w:pPr>
+        <w:tabs>
+          <w:tab w:val="num" w:pos="4320"/>
+        </w:tabs>
+        <w:ind w:left="4320" w:hanging="360"/>
+      </w:pPr>
+      <w:rPr>
+        <w:rFonts w:ascii="Wingdings" w:hAnsi="Wingdings" w:hint="default"/>
+        <w:sz w:val="20"/>
+      </w:rPr>
+    </w:lvl>
+    <w:lvl w:ilvl="6" w:tentative="1">
+      <w:start w:val="1"/>
+      <w:numFmt w:val="bullet"/>
+      <w:lvlText w:val=""/>
+      <w:lvlJc w:val="left"/>
+      <w:pPr>
+        <w:tabs>
+          <w:tab w:val="num" w:pos="5040"/>
+        </w:tabs>
+        <w:ind w:left="5040" w:hanging="360"/>
+      </w:pPr>
+      <w:rPr>
+        <w:rFonts w:ascii="Wingdings" w:hAnsi="Wingdings" w:hint="default"/>
+        <w:sz w:val="20"/>
+      </w:rPr>
+    </w:lvl>
+    <w:lvl w:ilvl="7" w:tentative="1">
+      <w:start w:val="1"/>
+      <w:numFmt w:val="bullet"/>
+      <w:lvlText w:val=""/>
+      <w:lvlJc w:val="left"/>
+      <w:pPr>
+        <w:tabs>
+          <w:tab w:val="num" w:pos="5760"/>
+        </w:tabs>
+        <w:ind w:left="5760" w:hanging="360"/>
+      </w:pPr>
+      <w:rPr>
+        <w:rFonts w:ascii="Wingdings" w:hAnsi="Wingdings" w:hint="default"/>
+        <w:sz w:val="20"/>
+      </w:rPr>
+    </w:lvl>
+    <w:lvl w:ilvl="8" w:tentative="1">
+      <w:start w:val="1"/>
+      <w:numFmt w:val="bullet"/>
+      <w:lvlText w:val=""/>
+      <w:lvlJc w:val="left"/>
+      <w:pPr>
+        <w:tabs>
+          <w:tab w:val="num" w:pos="6480"/>
+        </w:tabs>
+        <w:ind w:left="6480" w:hanging="360"/>
+      </w:pPr>
+      <w:rPr>
+        <w:rFonts w:ascii="Wingdings" w:hAnsi="Wingdings" w:hint="default"/>
+        <w:sz w:val="20"/>
+      </w:rPr>
+    </w:lvl>
+  </w:abstractNum>
+  <w:abstractNum w:abstractNumId="4" w15:restartNumberingAfterBreak="0">
+    <w:nsid w:val="1A247FCA"/>
+    <w:multiLevelType w:val="multilevel"/>
+    <w:tmpl w:val="845055FA"/>
+    <w:lvl w:ilvl="0">
+      <w:start w:val="1"/>
+      <w:numFmt w:val="bullet"/>
+      <w:lvlText w:val=""/>
+      <w:lvlJc w:val="left"/>
+      <w:pPr>
+        <w:tabs>
+          <w:tab w:val="num" w:pos="720"/>
+        </w:tabs>
+        <w:ind w:left="720" w:hanging="360"/>
+      </w:pPr>
+      <w:rPr>
+        <w:rFonts w:ascii="Symbol" w:hAnsi="Symbol" w:hint="default"/>
+        <w:sz w:val="20"/>
+      </w:rPr>
+    </w:lvl>
+    <w:lvl w:ilvl="1" w:tentative="1">
+      <w:start w:val="1"/>
+      <w:numFmt w:val="bullet"/>
+      <w:lvlText w:val="o"/>
+      <w:lvlJc w:val="left"/>
+      <w:pPr>
+        <w:tabs>
+          <w:tab w:val="num" w:pos="1440"/>
+        </w:tabs>
+        <w:ind w:left="1440" w:hanging="360"/>
+      </w:pPr>
+      <w:rPr>
+        <w:rFonts w:ascii="Courier New" w:hAnsi="Courier New" w:hint="default"/>
+        <w:sz w:val="20"/>
+      </w:rPr>
+    </w:lvl>
+    <w:lvl w:ilvl="2" w:tentative="1">
+      <w:start w:val="1"/>
+      <w:numFmt w:val="bullet"/>
+      <w:lvlText w:val=""/>
+      <w:lvlJc w:val="left"/>
+      <w:pPr>
+        <w:tabs>
+          <w:tab w:val="num" w:pos="2160"/>
+        </w:tabs>
+        <w:ind w:left="2160" w:hanging="360"/>
+      </w:pPr>
+      <w:rPr>
+        <w:rFonts w:ascii="Wingdings" w:hAnsi="Wingdings" w:hint="default"/>
+        <w:sz w:val="20"/>
+      </w:rPr>
+    </w:lvl>
+    <w:lvl w:ilvl="3" w:tentative="1">
+      <w:start w:val="1"/>
+      <w:numFmt w:val="bullet"/>
+      <w:lvlText w:val=""/>
+      <w:lvlJc w:val="left"/>
+      <w:pPr>
+        <w:tabs>
+          <w:tab w:val="num" w:pos="2880"/>
+        </w:tabs>
+        <w:ind w:left="2880" w:hanging="360"/>
+      </w:pPr>
+      <w:rPr>
+        <w:rFonts w:ascii="Wingdings" w:hAnsi="Wingdings" w:hint="default"/>
+        <w:sz w:val="20"/>
+      </w:rPr>
+    </w:lvl>
+    <w:lvl w:ilvl="4" w:tentative="1">
+      <w:start w:val="1"/>
+      <w:numFmt w:val="bullet"/>
+      <w:lvlText w:val=""/>
+      <w:lvlJc w:val="left"/>
+      <w:pPr>
+        <w:tabs>
+          <w:tab w:val="num" w:pos="3600"/>
+        </w:tabs>
+        <w:ind w:left="3600" w:hanging="360"/>
+      </w:pPr>
+      <w:rPr>
+        <w:rFonts w:ascii="Wingdings" w:hAnsi="Wingdings" w:hint="default"/>
+        <w:sz w:val="20"/>
+      </w:rPr>
+    </w:lvl>
+    <w:lvl w:ilvl="5" w:tentative="1">
+      <w:start w:val="1"/>
+      <w:numFmt w:val="bullet"/>
+      <w:lvlText w:val=""/>
+      <w:lvlJc w:val="left"/>
+      <w:pPr>
+        <w:tabs>
+          <w:tab w:val="num" w:pos="4320"/>
+        </w:tabs>
+        <w:ind w:left="4320" w:hanging="360"/>
+      </w:pPr>
+      <w:rPr>
+        <w:rFonts w:ascii="Wingdings" w:hAnsi="Wingdings" w:hint="default"/>
+        <w:sz w:val="20"/>
+      </w:rPr>
+    </w:lvl>
+    <w:lvl w:ilvl="6" w:tentative="1">
+      <w:start w:val="1"/>
+      <w:numFmt w:val="bullet"/>
+      <w:lvlText w:val=""/>
+      <w:lvlJc w:val="left"/>
+      <w:pPr>
+        <w:tabs>
+          <w:tab w:val="num" w:pos="5040"/>
+        </w:tabs>
+        <w:ind w:left="5040" w:hanging="360"/>
+      </w:pPr>
+      <w:rPr>
+        <w:rFonts w:ascii="Wingdings" w:hAnsi="Wingdings" w:hint="default"/>
+        <w:sz w:val="20"/>
+      </w:rPr>
+    </w:lvl>
+    <w:lvl w:ilvl="7" w:tentative="1">
+      <w:start w:val="1"/>
+      <w:numFmt w:val="bullet"/>
+      <w:lvlText w:val=""/>
+      <w:lvlJc w:val="left"/>
+      <w:pPr>
+        <w:tabs>
+          <w:tab w:val="num" w:pos="5760"/>
+        </w:tabs>
+        <w:ind w:left="5760" w:hanging="360"/>
+      </w:pPr>
+      <w:rPr>
+        <w:rFonts w:ascii="Wingdings" w:hAnsi="Wingdings" w:hint="default"/>
+        <w:sz w:val="20"/>
+      </w:rPr>
+    </w:lvl>
+    <w:lvl w:ilvl="8" w:tentative="1">
+      <w:start w:val="1"/>
+      <w:numFmt w:val="bullet"/>
+      <w:lvlText w:val=""/>
+      <w:lvlJc w:val="left"/>
+      <w:pPr>
+        <w:tabs>
+          <w:tab w:val="num" w:pos="6480"/>
+        </w:tabs>
+        <w:ind w:left="6480" w:hanging="360"/>
+      </w:pPr>
+      <w:rPr>
+        <w:rFonts w:ascii="Wingdings" w:hAnsi="Wingdings" w:hint="default"/>
+        <w:sz w:val="20"/>
+      </w:rPr>
+    </w:lvl>
+  </w:abstractNum>
+  <w:abstractNum w:abstractNumId="5" w15:restartNumberingAfterBreak="0">
     <w:nsid w:val="1A9741E0"/>
     <w:multiLevelType w:val="multilevel"/>
     <w:tmpl w:val="DC6CDB04"/>
@@ -9879,7 +10387,7 @@
       </w:rPr>
     </w:lvl>
   </w:abstractNum>
-  <w:abstractNum w:abstractNumId="4" w15:restartNumberingAfterBreak="0">
+  <w:abstractNum w:abstractNumId="6" w15:restartNumberingAfterBreak="0">
     <w:nsid w:val="1B1C2B6D"/>
     <w:multiLevelType w:val="multilevel"/>
     <w:tmpl w:val="3CD8B6D2"/>
@@ -10028,7 +10536,7 @@
       </w:rPr>
     </w:lvl>
   </w:abstractNum>
-  <w:abstractNum w:abstractNumId="5" w15:restartNumberingAfterBreak="0">
+  <w:abstractNum w:abstractNumId="7" w15:restartNumberingAfterBreak="0">
     <w:nsid w:val="234962F5"/>
     <w:multiLevelType w:val="multilevel"/>
     <w:tmpl w:val="38C8E3A6"/>
@@ -10177,7 +10685,7 @@
       </w:rPr>
     </w:lvl>
   </w:abstractNum>
-  <w:abstractNum w:abstractNumId="6" w15:restartNumberingAfterBreak="0">
+  <w:abstractNum w:abstractNumId="8" w15:restartNumberingAfterBreak="0">
     <w:nsid w:val="29207E13"/>
     <w:multiLevelType w:val="multilevel"/>
     <w:tmpl w:val="013A4F14"/>
@@ -10326,7 +10834,7 @@
       </w:rPr>
     </w:lvl>
   </w:abstractNum>
-  <w:abstractNum w:abstractNumId="7" w15:restartNumberingAfterBreak="0">
+  <w:abstractNum w:abstractNumId="9" w15:restartNumberingAfterBreak="0">
     <w:nsid w:val="2A4136D7"/>
     <w:multiLevelType w:val="multilevel"/>
     <w:tmpl w:val="498C0760"/>
@@ -10475,7 +10983,7 @@
       </w:rPr>
     </w:lvl>
   </w:abstractNum>
-  <w:abstractNum w:abstractNumId="8" w15:restartNumberingAfterBreak="0">
+  <w:abstractNum w:abstractNumId="10" w15:restartNumberingAfterBreak="0">
     <w:nsid w:val="2CB12FAD"/>
     <w:multiLevelType w:val="multilevel"/>
     <w:tmpl w:val="59267094"/>
@@ -10624,7 +11132,7 @@
       </w:rPr>
     </w:lvl>
   </w:abstractNum>
-  <w:abstractNum w:abstractNumId="9" w15:restartNumberingAfterBreak="0">
+  <w:abstractNum w:abstractNumId="11" w15:restartNumberingAfterBreak="0">
     <w:nsid w:val="2EFC25E8"/>
     <w:multiLevelType w:val="multilevel"/>
     <w:tmpl w:val="CA8CFF26"/>
@@ -10773,7 +11281,7 @@
       </w:rPr>
     </w:lvl>
   </w:abstractNum>
-  <w:abstractNum w:abstractNumId="10" w15:restartNumberingAfterBreak="0">
+  <w:abstractNum w:abstractNumId="12" w15:restartNumberingAfterBreak="0">
     <w:nsid w:val="358A25F8"/>
     <w:multiLevelType w:val="multilevel"/>
     <w:tmpl w:val="AE78C728"/>
@@ -10922,7 +11430,7 @@
       </w:rPr>
     </w:lvl>
   </w:abstractNum>
-  <w:abstractNum w:abstractNumId="11" w15:restartNumberingAfterBreak="0">
+  <w:abstractNum w:abstractNumId="13" w15:restartNumberingAfterBreak="0">
     <w:nsid w:val="38892E68"/>
     <w:multiLevelType w:val="multilevel"/>
     <w:tmpl w:val="1A2EC810"/>
@@ -11071,7 +11579,7 @@
       </w:rPr>
     </w:lvl>
   </w:abstractNum>
-  <w:abstractNum w:abstractNumId="12" w15:restartNumberingAfterBreak="0">
+  <w:abstractNum w:abstractNumId="14" w15:restartNumberingAfterBreak="0">
     <w:nsid w:val="3D0777A9"/>
     <w:multiLevelType w:val="multilevel"/>
     <w:tmpl w:val="C47665FA"/>
@@ -11220,7 +11728,7 @@
       </w:rPr>
     </w:lvl>
   </w:abstractNum>
-  <w:abstractNum w:abstractNumId="13" w15:restartNumberingAfterBreak="0">
+  <w:abstractNum w:abstractNumId="15" w15:restartNumberingAfterBreak="0">
     <w:nsid w:val="400843D3"/>
     <w:multiLevelType w:val="multilevel"/>
     <w:tmpl w:val="84DC5D7C"/>
@@ -11369,7 +11877,7 @@
       </w:rPr>
     </w:lvl>
   </w:abstractNum>
-  <w:abstractNum w:abstractNumId="14" w15:restartNumberingAfterBreak="0">
+  <w:abstractNum w:abstractNumId="16" w15:restartNumberingAfterBreak="0">
     <w:nsid w:val="47EE30D5"/>
     <w:multiLevelType w:val="multilevel"/>
     <w:tmpl w:val="4E880674"/>
@@ -11518,7 +12026,7 @@
       </w:rPr>
     </w:lvl>
   </w:abstractNum>
-  <w:abstractNum w:abstractNumId="15" w15:restartNumberingAfterBreak="0">
+  <w:abstractNum w:abstractNumId="17" w15:restartNumberingAfterBreak="0">
     <w:nsid w:val="498D6AC3"/>
     <w:multiLevelType w:val="multilevel"/>
     <w:tmpl w:val="32148936"/>
@@ -11667,7 +12175,7 @@
       </w:rPr>
     </w:lvl>
   </w:abstractNum>
-  <w:abstractNum w:abstractNumId="16" w15:restartNumberingAfterBreak="0">
+  <w:abstractNum w:abstractNumId="18" w15:restartNumberingAfterBreak="0">
     <w:nsid w:val="4D161C34"/>
     <w:multiLevelType w:val="multilevel"/>
     <w:tmpl w:val="3940B84C"/>
@@ -11816,7 +12324,7 @@
       </w:rPr>
     </w:lvl>
   </w:abstractNum>
-  <w:abstractNum w:abstractNumId="17" w15:restartNumberingAfterBreak="0">
+  <w:abstractNum w:abstractNumId="19" w15:restartNumberingAfterBreak="0">
     <w:nsid w:val="4DAA2A2C"/>
     <w:multiLevelType w:val="multilevel"/>
     <w:tmpl w:val="2870D41A"/>
@@ -11965,7 +12473,7 @@
       </w:rPr>
     </w:lvl>
   </w:abstractNum>
-  <w:abstractNum w:abstractNumId="18" w15:restartNumberingAfterBreak="0">
+  <w:abstractNum w:abstractNumId="20" w15:restartNumberingAfterBreak="0">
     <w:nsid w:val="541039D6"/>
     <w:multiLevelType w:val="multilevel"/>
     <w:tmpl w:val="F8F0D088"/>
@@ -12114,7 +12622,7 @@
       </w:rPr>
     </w:lvl>
   </w:abstractNum>
-  <w:abstractNum w:abstractNumId="19" w15:restartNumberingAfterBreak="0">
+  <w:abstractNum w:abstractNumId="21" w15:restartNumberingAfterBreak="0">
     <w:nsid w:val="576462E5"/>
     <w:multiLevelType w:val="multilevel"/>
     <w:tmpl w:val="8884A62C"/>
@@ -12263,7 +12771,7 @@
       </w:rPr>
     </w:lvl>
   </w:abstractNum>
-  <w:abstractNum w:abstractNumId="20" w15:restartNumberingAfterBreak="0">
+  <w:abstractNum w:abstractNumId="22" w15:restartNumberingAfterBreak="0">
     <w:nsid w:val="584B79C6"/>
     <w:multiLevelType w:val="multilevel"/>
     <w:tmpl w:val="EBF81A92"/>
@@ -12412,7 +12920,7 @@
       </w:rPr>
     </w:lvl>
   </w:abstractNum>
-  <w:abstractNum w:abstractNumId="21" w15:restartNumberingAfterBreak="0">
+  <w:abstractNum w:abstractNumId="23" w15:restartNumberingAfterBreak="0">
     <w:nsid w:val="5BFB0360"/>
     <w:multiLevelType w:val="multilevel"/>
     <w:tmpl w:val="312486DC"/>
@@ -12561,7 +13069,7 @@
       </w:rPr>
     </w:lvl>
   </w:abstractNum>
-  <w:abstractNum w:abstractNumId="22" w15:restartNumberingAfterBreak="0">
+  <w:abstractNum w:abstractNumId="24" w15:restartNumberingAfterBreak="0">
     <w:nsid w:val="5C5A329C"/>
     <w:multiLevelType w:val="multilevel"/>
     <w:tmpl w:val="76564E32"/>
@@ -12710,7 +13218,7 @@
       </w:rPr>
     </w:lvl>
   </w:abstractNum>
-  <w:abstractNum w:abstractNumId="23" w15:restartNumberingAfterBreak="0">
+  <w:abstractNum w:abstractNumId="25" w15:restartNumberingAfterBreak="0">
     <w:nsid w:val="5E5B0769"/>
     <w:multiLevelType w:val="multilevel"/>
     <w:tmpl w:val="EA5C8318"/>
@@ -12859,7 +13367,7 @@
       </w:rPr>
     </w:lvl>
   </w:abstractNum>
-  <w:abstractNum w:abstractNumId="24" w15:restartNumberingAfterBreak="0">
+  <w:abstractNum w:abstractNumId="26" w15:restartNumberingAfterBreak="0">
     <w:nsid w:val="5EF05FB4"/>
     <w:multiLevelType w:val="multilevel"/>
     <w:tmpl w:val="7EB8CF16"/>
@@ -13008,7 +13516,7 @@
       </w:rPr>
     </w:lvl>
   </w:abstractNum>
-  <w:abstractNum w:abstractNumId="25" w15:restartNumberingAfterBreak="0">
+  <w:abstractNum w:abstractNumId="27" w15:restartNumberingAfterBreak="0">
     <w:nsid w:val="5FFB61AA"/>
     <w:multiLevelType w:val="multilevel"/>
     <w:tmpl w:val="1B46AEF6"/>
@@ -13157,7 +13665,7 @@
       </w:rPr>
     </w:lvl>
   </w:abstractNum>
-  <w:abstractNum w:abstractNumId="26" w15:restartNumberingAfterBreak="0">
+  <w:abstractNum w:abstractNumId="28" w15:restartNumberingAfterBreak="0">
     <w:nsid w:val="614864C5"/>
     <w:multiLevelType w:val="multilevel"/>
     <w:tmpl w:val="60B8CC98"/>
@@ -13306,7 +13814,7 @@
       </w:rPr>
     </w:lvl>
   </w:abstractNum>
-  <w:abstractNum w:abstractNumId="27" w15:restartNumberingAfterBreak="0">
+  <w:abstractNum w:abstractNumId="29" w15:restartNumberingAfterBreak="0">
     <w:nsid w:val="67823F91"/>
     <w:multiLevelType w:val="multilevel"/>
     <w:tmpl w:val="E162EF4E"/>
@@ -13455,7 +13963,7 @@
       </w:rPr>
     </w:lvl>
   </w:abstractNum>
-  <w:abstractNum w:abstractNumId="28" w15:restartNumberingAfterBreak="0">
+  <w:abstractNum w:abstractNumId="30" w15:restartNumberingAfterBreak="0">
     <w:nsid w:val="6EF45853"/>
     <w:multiLevelType w:val="multilevel"/>
     <w:tmpl w:val="7C64999A"/>
@@ -13604,7 +14112,7 @@
       </w:rPr>
     </w:lvl>
   </w:abstractNum>
-  <w:abstractNum w:abstractNumId="29" w15:restartNumberingAfterBreak="0">
+  <w:abstractNum w:abstractNumId="31" w15:restartNumberingAfterBreak="0">
     <w:nsid w:val="70485D09"/>
     <w:multiLevelType w:val="multilevel"/>
     <w:tmpl w:val="DDF80B26"/>
@@ -13753,7 +14261,7 @@
       </w:rPr>
     </w:lvl>
   </w:abstractNum>
-  <w:abstractNum w:abstractNumId="30" w15:restartNumberingAfterBreak="0">
+  <w:abstractNum w:abstractNumId="32" w15:restartNumberingAfterBreak="0">
     <w:nsid w:val="75E34689"/>
     <w:multiLevelType w:val="multilevel"/>
     <w:tmpl w:val="5094C5F4"/>
@@ -13866,7 +14374,7 @@
       </w:pPr>
     </w:lvl>
   </w:abstractNum>
-  <w:abstractNum w:abstractNumId="31" w15:restartNumberingAfterBreak="0">
+  <w:abstractNum w:abstractNumId="33" w15:restartNumberingAfterBreak="0">
     <w:nsid w:val="76667813"/>
     <w:multiLevelType w:val="multilevel"/>
     <w:tmpl w:val="8D22B760"/>
@@ -14016,100 +14524,106 @@
     </w:lvl>
   </w:abstractNum>
   <w:num w:numId="1" w16cid:durableId="99959401">
-    <w:abstractNumId w:val="14"/>
+    <w:abstractNumId w:val="16"/>
   </w:num>
   <w:num w:numId="2" w16cid:durableId="418985723">
-    <w:abstractNumId w:val="28"/>
+    <w:abstractNumId w:val="30"/>
   </w:num>
   <w:num w:numId="3" w16cid:durableId="247733698">
-    <w:abstractNumId w:val="27"/>
+    <w:abstractNumId w:val="29"/>
   </w:num>
   <w:num w:numId="4" w16cid:durableId="400491730">
-    <w:abstractNumId w:val="24"/>
+    <w:abstractNumId w:val="26"/>
   </w:num>
   <w:num w:numId="5" w16cid:durableId="121267590">
-    <w:abstractNumId w:val="5"/>
+    <w:abstractNumId w:val="7"/>
   </w:num>
   <w:num w:numId="6" w16cid:durableId="1551185526">
     <w:abstractNumId w:val="2"/>
   </w:num>
   <w:num w:numId="7" w16cid:durableId="425079523">
-    <w:abstractNumId w:val="4"/>
+    <w:abstractNumId w:val="6"/>
   </w:num>
   <w:num w:numId="8" w16cid:durableId="1191648306">
-    <w:abstractNumId w:val="25"/>
+    <w:abstractNumId w:val="27"/>
   </w:num>
   <w:num w:numId="9" w16cid:durableId="613705890">
-    <w:abstractNumId w:val="22"/>
+    <w:abstractNumId w:val="24"/>
   </w:num>
   <w:num w:numId="10" w16cid:durableId="1218517782">
-    <w:abstractNumId w:val="26"/>
+    <w:abstractNumId w:val="28"/>
   </w:num>
   <w:num w:numId="11" w16cid:durableId="920943660">
-    <w:abstractNumId w:val="15"/>
+    <w:abstractNumId w:val="17"/>
   </w:num>
   <w:num w:numId="12" w16cid:durableId="1117020657">
-    <w:abstractNumId w:val="31"/>
+    <w:abstractNumId w:val="33"/>
   </w:num>
   <w:num w:numId="13" w16cid:durableId="421992926">
-    <w:abstractNumId w:val="6"/>
+    <w:abstractNumId w:val="8"/>
   </w:num>
   <w:num w:numId="14" w16cid:durableId="1690839248">
     <w:abstractNumId w:val="0"/>
   </w:num>
   <w:num w:numId="15" w16cid:durableId="1554459638">
+    <w:abstractNumId w:val="22"/>
+  </w:num>
+  <w:num w:numId="16" w16cid:durableId="932006031">
+    <w:abstractNumId w:val="9"/>
+  </w:num>
+  <w:num w:numId="17" w16cid:durableId="1237786157">
     <w:abstractNumId w:val="20"/>
   </w:num>
-  <w:num w:numId="16" w16cid:durableId="932006031">
-    <w:abstractNumId w:val="7"/>
+  <w:num w:numId="18" w16cid:durableId="1052116488">
+    <w:abstractNumId w:val="21"/>
   </w:num>
-  <w:num w:numId="17" w16cid:durableId="1237786157">
-    <w:abstractNumId w:val="18"/>
+  <w:num w:numId="19" w16cid:durableId="1480270164">
+    <w:abstractNumId w:val="5"/>
   </w:num>
-  <w:num w:numId="18" w16cid:durableId="1052116488">
+  <w:num w:numId="20" w16cid:durableId="990525529">
     <w:abstractNumId w:val="19"/>
   </w:num>
-  <w:num w:numId="19" w16cid:durableId="1480270164">
-    <w:abstractNumId w:val="3"/>
-  </w:num>
-  <w:num w:numId="20" w16cid:durableId="990525529">
-    <w:abstractNumId w:val="17"/>
-  </w:num>
   <w:num w:numId="21" w16cid:durableId="2004431521">
-    <w:abstractNumId w:val="29"/>
+    <w:abstractNumId w:val="31"/>
   </w:num>
   <w:num w:numId="22" w16cid:durableId="1692563681">
-    <w:abstractNumId w:val="30"/>
+    <w:abstractNumId w:val="32"/>
   </w:num>
   <w:num w:numId="23" w16cid:durableId="1827819019">
     <w:abstractNumId w:val="1"/>
   </w:num>
   <w:num w:numId="24" w16cid:durableId="2114589810">
+    <w:abstractNumId w:val="15"/>
+  </w:num>
+  <w:num w:numId="25" w16cid:durableId="1952663381">
+    <w:abstractNumId w:val="18"/>
+  </w:num>
+  <w:num w:numId="26" w16cid:durableId="1326399157">
+    <w:abstractNumId w:val="14"/>
+  </w:num>
+  <w:num w:numId="27" w16cid:durableId="1327633627">
+    <w:abstractNumId w:val="25"/>
+  </w:num>
+  <w:num w:numId="28" w16cid:durableId="1458914800">
     <w:abstractNumId w:val="13"/>
   </w:num>
-  <w:num w:numId="25" w16cid:durableId="1952663381">
-    <w:abstractNumId w:val="16"/>
-  </w:num>
-  <w:num w:numId="26" w16cid:durableId="1326399157">
+  <w:num w:numId="29" w16cid:durableId="1591308846">
     <w:abstractNumId w:val="12"/>
   </w:num>
-  <w:num w:numId="27" w16cid:durableId="1327633627">
+  <w:num w:numId="30" w16cid:durableId="386151011">
     <w:abstractNumId w:val="23"/>
   </w:num>
-  <w:num w:numId="28" w16cid:durableId="1458914800">
+  <w:num w:numId="31" w16cid:durableId="220017540">
     <w:abstractNumId w:val="11"/>
   </w:num>
-  <w:num w:numId="29" w16cid:durableId="1591308846">
+  <w:num w:numId="32" w16cid:durableId="454099967">
     <w:abstractNumId w:val="10"/>
   </w:num>
-  <w:num w:numId="30" w16cid:durableId="386151011">
-    <w:abstractNumId w:val="21"/>
+  <w:num w:numId="33" w16cid:durableId="1296760861">
+    <w:abstractNumId w:val="3"/>
   </w:num>
-  <w:num w:numId="31" w16cid:durableId="220017540">
-    <w:abstractNumId w:val="9"/>
-  </w:num>
-  <w:num w:numId="32" w16cid:durableId="454099967">
-    <w:abstractNumId w:val="8"/>
+  <w:num w:numId="34" w16cid:durableId="1836140599">
+    <w:abstractNumId w:val="4"/>
   </w:num>
 </w:numbering>
 </file>

</xml_diff>